<commit_message>
80 percent Done loading is comming complete
</commit_message>
<xml_diff>
--- a/Đồ ÁN/6-ThietKeKienTruc.docx
+++ b/Đồ ÁN/6-ThietKeKienTruc.docx
@@ -1091,14 +1091,7 @@
                 <w:rFonts w:eastAsia="SimSun"/>
                 <w:color w:val="0000FF"/>
               </w:rPr>
-              <w:t>.</w:t>
-            </w:r>
-            <w:r>
-              <w:rPr>
-                <w:rFonts w:eastAsia="SimSun"/>
-                <w:color w:val="0000FF"/>
-              </w:rPr>
-              <w:t>1</w:t>
+              <w:t>.1</w:t>
             </w:r>
           </w:p>
         </w:tc>
@@ -1162,14 +1155,7 @@
                 <w:rFonts w:eastAsia="SimSun"/>
                 <w:color w:val="0000FF"/>
               </w:rPr>
-              <w:t xml:space="preserve"> </w:t>
-            </w:r>
-            <w:r>
-              <w:rPr>
-                <w:rFonts w:eastAsia="SimSun"/>
-                <w:color w:val="0000FF"/>
-              </w:rPr>
-              <w:t>Lâm Chí Thông</w:t>
+              <w:t xml:space="preserve"> Lâm Chí Thông</w:t>
             </w:r>
           </w:p>
         </w:tc>
@@ -1432,7 +1418,7 @@
         </w:rPr>
         <w:fldChar w:fldCharType="separate"/>
       </w:r>
-      <w:hyperlink w:anchor="_Toc369451629" w:history="1">
+      <w:hyperlink w:anchor="_Toc65360218" w:history="1">
         <w:r>
           <w:rPr>
             <w:rStyle w:val="Hyperlink"/>
@@ -1478,7 +1464,7 @@
             <w:noProof/>
             <w:webHidden/>
           </w:rPr>
-          <w:instrText xml:space="preserve"> PAGEREF _Toc369451629 \h </w:instrText>
+          <w:instrText xml:space="preserve"> PAGEREF _Toc65360218 \h </w:instrText>
         </w:r>
         <w:r>
           <w:rPr>
@@ -1523,30 +1509,35 @@
           <w:lang w:val="en-US"/>
         </w:rPr>
       </w:pPr>
-      <w:hyperlink w:anchor="_Toc369451630" w:history="1">
+      <w:hyperlink w:anchor="_Toc65360219" w:history="1">
         <w:r>
           <w:rPr>
             <w:rStyle w:val="Hyperlink"/>
             <w:noProof/>
-          </w:rPr>
-          <w:t>2.</w:t>
-        </w:r>
-        <w:r>
-          <w:rPr>
-            <w:rFonts w:asciiTheme="minorHAnsi" w:eastAsiaTheme="minorEastAsia" w:hAnsiTheme="minorHAnsi" w:cstheme="minorBidi"/>
-            <w:noProof/>
-            <w:sz w:val="22"/>
-            <w:szCs w:val="22"/>
             <w:lang w:val="en-US"/>
           </w:rPr>
-          <w:tab/>
+          <w:t xml:space="preserve">2. </w:t>
         </w:r>
         <w:r>
           <w:rPr>
             <w:rStyle w:val="Hyperlink"/>
             <w:noProof/>
           </w:rPr>
-          <w:t>Mô tả chi tiết từng thành phần trong hệ thống</w:t>
+          <w:t>Mô tả chi tiết từng</w:t>
+        </w:r>
+        <w:r>
+          <w:rPr>
+            <w:rStyle w:val="Hyperlink"/>
+            <w:noProof/>
+          </w:rPr>
+          <w:t xml:space="preserve"> </w:t>
+        </w:r>
+        <w:r>
+          <w:rPr>
+            <w:rStyle w:val="Hyperlink"/>
+            <w:noProof/>
+          </w:rPr>
+          <w:t>thành phần trong hệ thống</w:t>
         </w:r>
         <w:r>
           <w:rPr>
@@ -1567,7 +1558,7 @@
             <w:noProof/>
             <w:webHidden/>
           </w:rPr>
-          <w:instrText xml:space="preserve"> PAGEREF _Toc369451630 \h </w:instrText>
+          <w:instrText xml:space="preserve"> PAGEREF _Toc65360219 \h </w:instrText>
         </w:r>
         <w:r>
           <w:rPr>
@@ -1587,7 +1578,7 @@
             <w:noProof/>
             <w:webHidden/>
           </w:rPr>
-          <w:t>4</w:t>
+          <w:t>3</w:t>
         </w:r>
         <w:r>
           <w:rPr>
@@ -1638,7 +1629,7 @@
         </w:rPr>
       </w:pPr>
       <w:bookmarkStart w:id="0" w:name="_Toc176927905"/>
-      <w:bookmarkStart w:id="1" w:name="_Toc369451629"/>
+      <w:bookmarkStart w:id="1" w:name="_Toc65360218"/>
       <w:proofErr w:type="spellStart"/>
       <w:r>
         <w:rPr>
@@ -1700,340 +1691,14 @@
         <w:rPr>
           <w:i/>
           <w:color w:val="0000FF"/>
-          <w:lang w:val="en-US"/>
         </w:rPr>
       </w:pPr>
       <w:r>
         <w:rPr>
           <w:i/>
           <w:color w:val="0000FF"/>
-          <w:lang w:val="en-US"/>
-        </w:rPr>
-        <w:t>Anh/</w:t>
-      </w:r>
-      <w:proofErr w:type="spellStart"/>
-      <w:r>
-        <w:rPr>
-          <w:i/>
-          <w:color w:val="0000FF"/>
-          <w:lang w:val="en-US"/>
-        </w:rPr>
-        <w:t>Chị</w:t>
-      </w:r>
-      <w:proofErr w:type="spellEnd"/>
-      <w:r>
-        <w:rPr>
-          <w:i/>
-          <w:color w:val="0000FF"/>
-          <w:lang w:val="en-US"/>
         </w:rPr>
         <w:t xml:space="preserve"> </w:t>
-      </w:r>
-      <w:proofErr w:type="spellStart"/>
-      <w:r>
-        <w:rPr>
-          <w:i/>
-          <w:color w:val="0000FF"/>
-          <w:lang w:val="en-US"/>
-        </w:rPr>
-        <w:t>trình</w:t>
-      </w:r>
-      <w:proofErr w:type="spellEnd"/>
-      <w:r>
-        <w:rPr>
-          <w:i/>
-          <w:color w:val="0000FF"/>
-          <w:lang w:val="en-US"/>
-        </w:rPr>
-        <w:t xml:space="preserve"> </w:t>
-      </w:r>
-      <w:proofErr w:type="spellStart"/>
-      <w:r>
-        <w:rPr>
-          <w:i/>
-          <w:color w:val="0000FF"/>
-          <w:lang w:val="en-US"/>
-        </w:rPr>
-        <w:t>bày</w:t>
-      </w:r>
-      <w:proofErr w:type="spellEnd"/>
-      <w:r>
-        <w:rPr>
-          <w:i/>
-          <w:color w:val="0000FF"/>
-          <w:lang w:val="en-US"/>
-        </w:rPr>
-        <w:t xml:space="preserve"> </w:t>
-      </w:r>
-      <w:proofErr w:type="spellStart"/>
-      <w:r>
-        <w:rPr>
-          <w:i/>
-          <w:color w:val="0000FF"/>
-          <w:lang w:val="en-US"/>
-        </w:rPr>
-        <w:t>hình</w:t>
-      </w:r>
-      <w:proofErr w:type="spellEnd"/>
-      <w:r>
-        <w:rPr>
-          <w:i/>
-          <w:color w:val="0000FF"/>
-          <w:lang w:val="en-US"/>
-        </w:rPr>
-        <w:t xml:space="preserve"> </w:t>
-      </w:r>
-      <w:proofErr w:type="spellStart"/>
-      <w:r>
-        <w:rPr>
-          <w:i/>
-          <w:color w:val="0000FF"/>
-          <w:lang w:val="en-US"/>
-        </w:rPr>
-        <w:t>vẽ</w:t>
-      </w:r>
-      <w:proofErr w:type="spellEnd"/>
-      <w:r>
-        <w:rPr>
-          <w:i/>
-          <w:color w:val="0000FF"/>
-          <w:lang w:val="en-US"/>
-        </w:rPr>
-        <w:t xml:space="preserve"> </w:t>
-      </w:r>
-      <w:proofErr w:type="spellStart"/>
-      <w:r>
-        <w:rPr>
-          <w:i/>
-          <w:color w:val="0000FF"/>
-          <w:lang w:val="en-US"/>
-        </w:rPr>
-        <w:t>kiến</w:t>
-      </w:r>
-      <w:proofErr w:type="spellEnd"/>
-      <w:r>
-        <w:rPr>
-          <w:i/>
-          <w:color w:val="0000FF"/>
-          <w:lang w:val="en-US"/>
-        </w:rPr>
-        <w:t xml:space="preserve"> </w:t>
-      </w:r>
-      <w:proofErr w:type="spellStart"/>
-      <w:r>
-        <w:rPr>
-          <w:i/>
-          <w:color w:val="0000FF"/>
-          <w:lang w:val="en-US"/>
-        </w:rPr>
-        <w:t>trúc</w:t>
-      </w:r>
-      <w:proofErr w:type="spellEnd"/>
-      <w:r>
-        <w:rPr>
-          <w:i/>
-          <w:color w:val="0000FF"/>
-          <w:lang w:val="en-US"/>
-        </w:rPr>
-        <w:t xml:space="preserve"> </w:t>
-      </w:r>
-      <w:proofErr w:type="spellStart"/>
-      <w:r>
-        <w:rPr>
-          <w:i/>
-          <w:color w:val="0000FF"/>
-          <w:lang w:val="en-US"/>
-        </w:rPr>
-        <w:t>tổng</w:t>
-      </w:r>
-      <w:proofErr w:type="spellEnd"/>
-      <w:r>
-        <w:rPr>
-          <w:i/>
-          <w:color w:val="0000FF"/>
-          <w:lang w:val="en-US"/>
-        </w:rPr>
-        <w:t xml:space="preserve"> </w:t>
-      </w:r>
-      <w:proofErr w:type="spellStart"/>
-      <w:r>
-        <w:rPr>
-          <w:i/>
-          <w:color w:val="0000FF"/>
-          <w:lang w:val="en-US"/>
-        </w:rPr>
-        <w:t>thể</w:t>
-      </w:r>
-      <w:proofErr w:type="spellEnd"/>
-      <w:r>
-        <w:rPr>
-          <w:i/>
-          <w:color w:val="0000FF"/>
-          <w:lang w:val="en-US"/>
-        </w:rPr>
-        <w:t xml:space="preserve"> </w:t>
-      </w:r>
-      <w:proofErr w:type="spellStart"/>
-      <w:r>
-        <w:rPr>
-          <w:i/>
-          <w:color w:val="0000FF"/>
-          <w:lang w:val="en-US"/>
-        </w:rPr>
-        <w:t>của</w:t>
-      </w:r>
-      <w:proofErr w:type="spellEnd"/>
-      <w:r>
-        <w:rPr>
-          <w:i/>
-          <w:color w:val="0000FF"/>
-          <w:lang w:val="en-US"/>
-        </w:rPr>
-        <w:t xml:space="preserve"> </w:t>
-      </w:r>
-      <w:proofErr w:type="spellStart"/>
-      <w:r>
-        <w:rPr>
-          <w:i/>
-          <w:color w:val="0000FF"/>
-          <w:lang w:val="en-US"/>
-        </w:rPr>
-        <w:t>hệ</w:t>
-      </w:r>
-      <w:proofErr w:type="spellEnd"/>
-      <w:r>
-        <w:rPr>
-          <w:i/>
-          <w:color w:val="0000FF"/>
-          <w:lang w:val="en-US"/>
-        </w:rPr>
-        <w:t xml:space="preserve"> </w:t>
-      </w:r>
-      <w:proofErr w:type="spellStart"/>
-      <w:r>
-        <w:rPr>
-          <w:i/>
-          <w:color w:val="0000FF"/>
-          <w:lang w:val="en-US"/>
-        </w:rPr>
-        <w:t>thống</w:t>
-      </w:r>
-      <w:proofErr w:type="spellEnd"/>
-      <w:r>
-        <w:rPr>
-          <w:i/>
-          <w:color w:val="0000FF"/>
-          <w:lang w:val="en-US"/>
-        </w:rPr>
-        <w:t xml:space="preserve"> (bao </w:t>
-      </w:r>
-      <w:proofErr w:type="spellStart"/>
-      <w:r>
-        <w:rPr>
-          <w:i/>
-          <w:color w:val="0000FF"/>
-          <w:lang w:val="en-US"/>
-        </w:rPr>
-        <w:t>gồm</w:t>
-      </w:r>
-      <w:proofErr w:type="spellEnd"/>
-      <w:r>
-        <w:rPr>
-          <w:i/>
-          <w:color w:val="0000FF"/>
-          <w:lang w:val="en-US"/>
-        </w:rPr>
-        <w:t xml:space="preserve"> </w:t>
-      </w:r>
-      <w:proofErr w:type="spellStart"/>
-      <w:r>
-        <w:rPr>
-          <w:i/>
-          <w:color w:val="0000FF"/>
-          <w:lang w:val="en-US"/>
-        </w:rPr>
-        <w:t>các</w:t>
-      </w:r>
-      <w:proofErr w:type="spellEnd"/>
-      <w:r>
-        <w:rPr>
-          <w:i/>
-          <w:color w:val="0000FF"/>
-          <w:lang w:val="en-US"/>
-        </w:rPr>
-        <w:t xml:space="preserve"> module, </w:t>
-      </w:r>
-      <w:proofErr w:type="spellStart"/>
-      <w:r>
-        <w:rPr>
-          <w:i/>
-          <w:color w:val="0000FF"/>
-          <w:lang w:val="en-US"/>
-        </w:rPr>
-        <w:t>thành</w:t>
-      </w:r>
-      <w:proofErr w:type="spellEnd"/>
-      <w:r>
-        <w:rPr>
-          <w:i/>
-          <w:color w:val="0000FF"/>
-          <w:lang w:val="en-US"/>
-        </w:rPr>
-        <w:t xml:space="preserve"> </w:t>
-      </w:r>
-      <w:proofErr w:type="spellStart"/>
-      <w:r>
-        <w:rPr>
-          <w:i/>
-          <w:color w:val="0000FF"/>
-          <w:lang w:val="en-US"/>
-        </w:rPr>
-        <w:t>phần</w:t>
-      </w:r>
-      <w:proofErr w:type="spellEnd"/>
-      <w:r>
-        <w:rPr>
-          <w:i/>
-          <w:color w:val="0000FF"/>
-          <w:lang w:val="en-US"/>
-        </w:rPr>
-        <w:t xml:space="preserve"> </w:t>
-      </w:r>
-      <w:proofErr w:type="spellStart"/>
-      <w:r>
-        <w:rPr>
-          <w:i/>
-          <w:color w:val="0000FF"/>
-          <w:lang w:val="en-US"/>
-        </w:rPr>
-        <w:t>chính</w:t>
-      </w:r>
-      <w:proofErr w:type="spellEnd"/>
-      <w:r>
-        <w:rPr>
-          <w:i/>
-          <w:color w:val="0000FF"/>
-          <w:lang w:val="en-US"/>
-        </w:rPr>
-        <w:t xml:space="preserve"> </w:t>
-      </w:r>
-      <w:proofErr w:type="spellStart"/>
-      <w:r>
-        <w:rPr>
-          <w:i/>
-          <w:color w:val="0000FF"/>
-          <w:lang w:val="en-US"/>
-        </w:rPr>
-        <w:t>nào</w:t>
-      </w:r>
-      <w:proofErr w:type="spellEnd"/>
-      <w:r>
-        <w:rPr>
-          <w:i/>
-          <w:color w:val="0000FF"/>
-          <w:lang w:val="en-US"/>
-        </w:rPr>
-        <w:t>)</w:t>
       </w:r>
     </w:p>
     <w:p>
@@ -2097,667 +1762,14 @@
         </w:rPr>
       </w:pPr>
       <w:r>
-        <w:object w:dxaOrig="6725" w:dyaOrig="4698" w14:anchorId="441DE958">
-          <v:shapetype id="_x0000_t75" coordsize="21600,21600" o:spt="75" o:preferrelative="t" path="m@4@5l@4@11@9@11@9@5xe" filled="f" stroked="f">
-            <v:stroke joinstyle="miter"/>
-            <v:formulas>
-              <v:f eqn="if lineDrawn pixelLineWidth 0"/>
-              <v:f eqn="sum @0 1 0"/>
-              <v:f eqn="sum 0 0 @1"/>
-              <v:f eqn="prod @2 1 2"/>
-              <v:f eqn="prod @3 21600 pixelWidth"/>
-              <v:f eqn="prod @3 21600 pixelHeight"/>
-              <v:f eqn="sum @0 0 1"/>
-              <v:f eqn="prod @6 1 2"/>
-              <v:f eqn="prod @7 21600 pixelWidth"/>
-              <v:f eqn="sum @8 21600 0"/>
-              <v:f eqn="prod @7 21600 pixelHeight"/>
-              <v:f eqn="sum @10 21600 0"/>
-            </v:formulas>
-            <v:path o:extrusionok="f" gradientshapeok="t" o:connecttype="rect"/>
-            <o:lock v:ext="edit" aspectratio="t"/>
-          </v:shapetype>
-          <v:shape id="_x0000_i1025" type="#_x0000_t75" style="width:336pt;height:235.2pt" o:ole="">
-            <v:imagedata r:id="rId9" o:title=""/>
-          </v:shape>
-          <o:OLEObject Type="Embed" ProgID="Visio.Drawing.11" ShapeID="_x0000_i1025" DrawAspect="Content" ObjectID="_1673294786" r:id="rId10"/>
-        </w:object>
-      </w:r>
-    </w:p>
-    <w:p>
-      <w:pPr>
-        <w:spacing w:line="360" w:lineRule="auto"/>
-        <w:rPr>
-          <w:i/>
-          <w:color w:val="0000FF"/>
-          <w:lang w:val="en-US"/>
-        </w:rPr>
-      </w:pPr>
-      <w:r>
-        <w:rPr>
-          <w:i/>
-          <w:color w:val="0000FF"/>
-          <w:lang w:val="en-US"/>
-        </w:rPr>
-        <w:t xml:space="preserve">Sau </w:t>
-      </w:r>
-      <w:proofErr w:type="spellStart"/>
-      <w:r>
-        <w:rPr>
-          <w:i/>
-          <w:color w:val="0000FF"/>
-          <w:lang w:val="en-US"/>
-        </w:rPr>
-        <w:t>đó</w:t>
-      </w:r>
-      <w:proofErr w:type="spellEnd"/>
-      <w:r>
-        <w:rPr>
-          <w:i/>
-          <w:color w:val="0000FF"/>
-          <w:lang w:val="en-US"/>
-        </w:rPr>
-        <w:t xml:space="preserve">, </w:t>
-      </w:r>
-      <w:proofErr w:type="spellStart"/>
-      <w:r>
-        <w:rPr>
-          <w:i/>
-          <w:color w:val="0000FF"/>
-          <w:lang w:val="en-US"/>
-        </w:rPr>
-        <w:t>liệt</w:t>
-      </w:r>
-      <w:proofErr w:type="spellEnd"/>
-      <w:r>
-        <w:rPr>
-          <w:i/>
-          <w:color w:val="0000FF"/>
-          <w:lang w:val="en-US"/>
-        </w:rPr>
-        <w:t xml:space="preserve"> </w:t>
-      </w:r>
-      <w:proofErr w:type="spellStart"/>
-      <w:r>
-        <w:rPr>
-          <w:i/>
-          <w:color w:val="0000FF"/>
-          <w:lang w:val="en-US"/>
-        </w:rPr>
-        <w:t>kê</w:t>
-      </w:r>
-      <w:proofErr w:type="spellEnd"/>
-      <w:r>
-        <w:rPr>
-          <w:i/>
-          <w:color w:val="0000FF"/>
-          <w:lang w:val="en-US"/>
-        </w:rPr>
-        <w:t xml:space="preserve"> </w:t>
-      </w:r>
-      <w:proofErr w:type="spellStart"/>
-      <w:r>
-        <w:rPr>
-          <w:i/>
-          <w:color w:val="0000FF"/>
-          <w:lang w:val="en-US"/>
-        </w:rPr>
-        <w:t>danh</w:t>
-      </w:r>
-      <w:proofErr w:type="spellEnd"/>
-      <w:r>
-        <w:rPr>
-          <w:i/>
-          <w:color w:val="0000FF"/>
-          <w:lang w:val="en-US"/>
-        </w:rPr>
-        <w:t xml:space="preserve"> </w:t>
-      </w:r>
-      <w:proofErr w:type="spellStart"/>
-      <w:r>
-        <w:rPr>
-          <w:i/>
-          <w:color w:val="0000FF"/>
-          <w:lang w:val="en-US"/>
-        </w:rPr>
-        <w:t>sách</w:t>
-      </w:r>
-      <w:proofErr w:type="spellEnd"/>
-      <w:r>
-        <w:rPr>
-          <w:i/>
-          <w:color w:val="0000FF"/>
-          <w:lang w:val="en-US"/>
-        </w:rPr>
-        <w:t xml:space="preserve"> </w:t>
-      </w:r>
-      <w:proofErr w:type="spellStart"/>
-      <w:r>
-        <w:rPr>
-          <w:i/>
-          <w:color w:val="0000FF"/>
-          <w:lang w:val="en-US"/>
-        </w:rPr>
-        <w:t>các</w:t>
-      </w:r>
-      <w:proofErr w:type="spellEnd"/>
-      <w:r>
-        <w:rPr>
-          <w:i/>
-          <w:color w:val="0000FF"/>
-          <w:lang w:val="en-US"/>
-        </w:rPr>
-        <w:t xml:space="preserve"> module, </w:t>
-      </w:r>
-      <w:proofErr w:type="spellStart"/>
-      <w:r>
-        <w:rPr>
-          <w:i/>
-          <w:color w:val="0000FF"/>
-          <w:lang w:val="en-US"/>
-        </w:rPr>
-        <w:t>thành</w:t>
-      </w:r>
-      <w:proofErr w:type="spellEnd"/>
-      <w:r>
-        <w:rPr>
-          <w:i/>
-          <w:color w:val="0000FF"/>
-          <w:lang w:val="en-US"/>
-        </w:rPr>
-        <w:t xml:space="preserve"> </w:t>
-      </w:r>
-      <w:proofErr w:type="spellStart"/>
-      <w:r>
-        <w:rPr>
-          <w:i/>
-          <w:color w:val="0000FF"/>
-          <w:lang w:val="en-US"/>
-        </w:rPr>
-        <w:t>phần</w:t>
-      </w:r>
-      <w:proofErr w:type="spellEnd"/>
-      <w:r>
-        <w:rPr>
-          <w:i/>
-          <w:color w:val="0000FF"/>
-          <w:lang w:val="en-US"/>
-        </w:rPr>
-        <w:t xml:space="preserve"> </w:t>
-      </w:r>
-      <w:proofErr w:type="spellStart"/>
-      <w:r>
-        <w:rPr>
-          <w:i/>
-          <w:color w:val="0000FF"/>
-          <w:lang w:val="en-US"/>
-        </w:rPr>
-        <w:t>trong</w:t>
-      </w:r>
-      <w:proofErr w:type="spellEnd"/>
-      <w:r>
-        <w:rPr>
-          <w:i/>
-          <w:color w:val="0000FF"/>
-          <w:lang w:val="en-US"/>
-        </w:rPr>
-        <w:t xml:space="preserve"> </w:t>
-      </w:r>
-      <w:proofErr w:type="spellStart"/>
-      <w:r>
-        <w:rPr>
-          <w:i/>
-          <w:color w:val="0000FF"/>
-          <w:lang w:val="en-US"/>
-        </w:rPr>
-        <w:t>hệ</w:t>
-      </w:r>
-      <w:proofErr w:type="spellEnd"/>
-      <w:r>
-        <w:rPr>
-          <w:i/>
-          <w:color w:val="0000FF"/>
-          <w:lang w:val="en-US"/>
-        </w:rPr>
-        <w:t xml:space="preserve"> </w:t>
-      </w:r>
-      <w:proofErr w:type="spellStart"/>
-      <w:r>
-        <w:rPr>
-          <w:i/>
-          <w:color w:val="0000FF"/>
-          <w:lang w:val="en-US"/>
-        </w:rPr>
-        <w:t>thống</w:t>
-      </w:r>
-      <w:proofErr w:type="spellEnd"/>
-      <w:r>
-        <w:rPr>
-          <w:i/>
-          <w:color w:val="0000FF"/>
-          <w:lang w:val="en-US"/>
-        </w:rPr>
-        <w:t>:</w:t>
-      </w:r>
-    </w:p>
-    <w:p>
-      <w:pPr>
-        <w:spacing w:line="360" w:lineRule="auto"/>
-        <w:rPr>
-          <w:b/>
-          <w:i/>
-          <w:color w:val="0000FF"/>
-          <w:lang w:val="en-US"/>
-        </w:rPr>
-      </w:pPr>
-      <w:proofErr w:type="spellStart"/>
-      <w:r>
-        <w:rPr>
-          <w:b/>
-          <w:i/>
-          <w:color w:val="0000FF"/>
-          <w:lang w:val="en-US"/>
-        </w:rPr>
-        <w:t>Ví</w:t>
-      </w:r>
-      <w:proofErr w:type="spellEnd"/>
-      <w:r>
-        <w:rPr>
-          <w:b/>
-          <w:i/>
-          <w:color w:val="0000FF"/>
-          <w:lang w:val="en-US"/>
-        </w:rPr>
-        <w:t xml:space="preserve"> </w:t>
-      </w:r>
-      <w:proofErr w:type="spellStart"/>
-      <w:r>
-        <w:rPr>
-          <w:b/>
-          <w:i/>
-          <w:color w:val="0000FF"/>
-          <w:lang w:val="en-US"/>
-        </w:rPr>
-        <w:t>dụ</w:t>
-      </w:r>
-      <w:proofErr w:type="spellEnd"/>
-      <w:r>
-        <w:rPr>
-          <w:b/>
-          <w:i/>
-          <w:color w:val="0000FF"/>
-          <w:lang w:val="en-US"/>
-        </w:rPr>
-        <w:t>:</w:t>
-      </w:r>
-    </w:p>
-    <w:tbl>
-      <w:tblPr>
-        <w:tblStyle w:val="TableGrid"/>
-        <w:tblW w:w="0" w:type="auto"/>
-        <w:tblLook w:val="00A0" w:firstRow="1" w:lastRow="0" w:firstColumn="1" w:lastColumn="0" w:noHBand="0" w:noVBand="0"/>
-      </w:tblPr>
-      <w:tblGrid>
-        <w:gridCol w:w="3001"/>
-        <w:gridCol w:w="6179"/>
-      </w:tblGrid>
-      <w:tr>
-        <w:tc>
-          <w:tcPr>
-            <w:tcW w:w="3001" w:type="dxa"/>
-          </w:tcPr>
-          <w:p>
-            <w:pPr>
-              <w:spacing w:line="240" w:lineRule="auto"/>
-              <w:jc w:val="center"/>
-              <w:rPr>
-                <w:b/>
-                <w:color w:val="0000FF"/>
-                <w:szCs w:val="26"/>
-              </w:rPr>
-            </w:pPr>
-            <w:r>
-              <w:rPr>
-                <w:b/>
-                <w:color w:val="0000FF"/>
-                <w:szCs w:val="26"/>
-              </w:rPr>
-              <w:t>Thành phần</w:t>
-            </w:r>
-          </w:p>
-        </w:tc>
-        <w:tc>
-          <w:tcPr>
-            <w:tcW w:w="6179" w:type="dxa"/>
-          </w:tcPr>
-          <w:p>
-            <w:pPr>
-              <w:spacing w:line="240" w:lineRule="auto"/>
-              <w:jc w:val="center"/>
-              <w:rPr>
-                <w:b/>
-                <w:color w:val="0000FF"/>
-                <w:szCs w:val="26"/>
-              </w:rPr>
-            </w:pPr>
-            <w:r>
-              <w:rPr>
-                <w:b/>
-                <w:color w:val="0000FF"/>
-                <w:szCs w:val="26"/>
-              </w:rPr>
-              <w:t>Diễn giải</w:t>
-            </w:r>
-          </w:p>
-        </w:tc>
-      </w:tr>
-      <w:tr>
-        <w:tc>
-          <w:tcPr>
-            <w:tcW w:w="3001" w:type="dxa"/>
-          </w:tcPr>
-          <w:p>
-            <w:pPr>
-              <w:spacing w:line="240" w:lineRule="auto"/>
-              <w:rPr>
-                <w:color w:val="0000FF"/>
-                <w:szCs w:val="26"/>
-              </w:rPr>
-            </w:pPr>
-            <w:r>
-              <w:rPr>
-                <w:color w:val="0000FF"/>
-                <w:szCs w:val="26"/>
-              </w:rPr>
-              <w:t>OGSClient</w:t>
-            </w:r>
-          </w:p>
-        </w:tc>
-        <w:tc>
-          <w:tcPr>
-            <w:tcW w:w="6179" w:type="dxa"/>
-          </w:tcPr>
-          <w:p>
-            <w:pPr>
-              <w:spacing w:line="240" w:lineRule="auto"/>
-              <w:rPr>
-                <w:color w:val="0000FF"/>
-                <w:szCs w:val="26"/>
-              </w:rPr>
-            </w:pPr>
-            <w:r>
-              <w:rPr>
-                <w:color w:val="0000FF"/>
-                <w:szCs w:val="26"/>
-              </w:rPr>
-              <w:t>Client</w:t>
-            </w:r>
-          </w:p>
-        </w:tc>
-      </w:tr>
-      <w:tr>
-        <w:tc>
-          <w:tcPr>
-            <w:tcW w:w="3001" w:type="dxa"/>
-          </w:tcPr>
-          <w:p>
-            <w:pPr>
-              <w:spacing w:line="240" w:lineRule="auto"/>
-              <w:rPr>
-                <w:color w:val="0000FF"/>
-                <w:szCs w:val="26"/>
-              </w:rPr>
-            </w:pPr>
-            <w:r>
-              <w:rPr>
-                <w:color w:val="0000FF"/>
-                <w:szCs w:val="26"/>
-              </w:rPr>
-              <w:t>OGSWebService</w:t>
-            </w:r>
-          </w:p>
-        </w:tc>
-        <w:tc>
-          <w:tcPr>
-            <w:tcW w:w="6179" w:type="dxa"/>
-          </w:tcPr>
-          <w:p>
-            <w:pPr>
-              <w:spacing w:line="240" w:lineRule="auto"/>
-              <w:rPr>
-                <w:color w:val="0000FF"/>
-                <w:szCs w:val="26"/>
-              </w:rPr>
-            </w:pPr>
-            <w:r>
-              <w:rPr>
-                <w:color w:val="0000FF"/>
-                <w:szCs w:val="26"/>
-              </w:rPr>
-              <w:t>Web Service</w:t>
-            </w:r>
-          </w:p>
-        </w:tc>
-      </w:tr>
-      <w:tr>
-        <w:tc>
-          <w:tcPr>
-            <w:tcW w:w="3001" w:type="dxa"/>
-          </w:tcPr>
-          <w:p>
-            <w:pPr>
-              <w:spacing w:line="240" w:lineRule="auto"/>
-              <w:rPr>
-                <w:color w:val="0000FF"/>
-                <w:szCs w:val="26"/>
-              </w:rPr>
-            </w:pPr>
-            <w:r>
-              <w:rPr>
-                <w:color w:val="0000FF"/>
-                <w:szCs w:val="26"/>
-              </w:rPr>
-              <w:t>OGSDatabaseManager</w:t>
-            </w:r>
-          </w:p>
-        </w:tc>
-        <w:tc>
-          <w:tcPr>
-            <w:tcW w:w="6179" w:type="dxa"/>
-          </w:tcPr>
-          <w:p>
-            <w:pPr>
-              <w:spacing w:line="240" w:lineRule="auto"/>
-              <w:rPr>
-                <w:color w:val="0000FF"/>
-                <w:szCs w:val="26"/>
-              </w:rPr>
-            </w:pPr>
-            <w:r>
-              <w:rPr>
-                <w:color w:val="0000FF"/>
-                <w:szCs w:val="26"/>
-              </w:rPr>
-              <w:t>Quản lý database</w:t>
-            </w:r>
-          </w:p>
-        </w:tc>
-      </w:tr>
-      <w:tr>
-        <w:tc>
-          <w:tcPr>
-            <w:tcW w:w="3001" w:type="dxa"/>
-          </w:tcPr>
-          <w:p>
-            <w:pPr>
-              <w:spacing w:line="240" w:lineRule="auto"/>
-              <w:rPr>
-                <w:color w:val="0000FF"/>
-                <w:szCs w:val="26"/>
-              </w:rPr>
-            </w:pPr>
-            <w:r>
-              <w:rPr>
-                <w:color w:val="0000FF"/>
-                <w:szCs w:val="26"/>
-              </w:rPr>
-              <w:t>OGSSecuritySetting</w:t>
-            </w:r>
-          </w:p>
-        </w:tc>
-        <w:tc>
-          <w:tcPr>
-            <w:tcW w:w="6179" w:type="dxa"/>
-          </w:tcPr>
-          <w:p>
-            <w:pPr>
-              <w:spacing w:line="240" w:lineRule="auto"/>
-              <w:rPr>
-                <w:color w:val="0000FF"/>
-                <w:szCs w:val="26"/>
-              </w:rPr>
-            </w:pPr>
-            <w:r>
-              <w:rPr>
-                <w:color w:val="0000FF"/>
-                <w:szCs w:val="26"/>
-              </w:rPr>
-              <w:t>Thiết lập policy cho web service</w:t>
-            </w:r>
-          </w:p>
-        </w:tc>
-      </w:tr>
-    </w:tbl>
-    <w:p>
-      <w:pPr>
-        <w:pStyle w:val="Heading1"/>
-        <w:numPr>
-          <w:ilvl w:val="0"/>
-          <w:numId w:val="0"/>
-        </w:numPr>
-        <w:spacing w:before="240" w:line="360" w:lineRule="auto"/>
-        <w:jc w:val="both"/>
-      </w:pPr>
-    </w:p>
-    <w:p/>
-    <w:p>
-      <w:pPr>
-        <w:rPr>
-          <w:b/>
-          <w:bCs/>
-        </w:rPr>
-      </w:pPr>
-      <w:r>
-        <w:rPr>
-          <w:b/>
-          <w:bCs/>
-        </w:rPr>
-        <w:t xml:space="preserve">Sử dụng mô hình </w:t>
-      </w:r>
-      <w:r>
-        <w:rPr>
-          <w:b/>
-          <w:bCs/>
-        </w:rPr>
-        <w:t>Swing MVC</w:t>
-      </w:r>
-      <w:r>
-        <w:rPr>
-          <w:b/>
-          <w:bCs/>
-        </w:rPr>
-        <w:t xml:space="preserve"> Model </w:t>
-      </w:r>
-      <w:r>
-        <w:rPr>
-          <w:b/>
-          <w:bCs/>
-        </w:rPr>
-        <w:t>View</w:t>
-      </w:r>
-      <w:r>
-        <w:rPr>
-          <w:b/>
-          <w:bCs/>
-        </w:rPr>
-        <w:t xml:space="preserve"> Control</w:t>
-      </w:r>
-      <w:r>
-        <w:rPr>
-          <w:b/>
-          <w:bCs/>
-        </w:rPr>
-        <w:t>:</w:t>
-      </w:r>
-    </w:p>
-    <w:p/>
-    <w:p>
-      <w:r>
         <w:rPr>
           <w:noProof/>
         </w:rPr>
-        <w:lastRenderedPageBreak/>
         <w:drawing>
-          <wp:inline distT="0" distB="0" distL="0" distR="0" wp14:anchorId="4F690224" wp14:editId="2F0E59D8">
-            <wp:extent cx="4671060" cy="3153884"/>
-            <wp:effectExtent l="0" t="0" r="0" b="8890"/>
-            <wp:docPr id="7" name="Picture 7"/>
-            <wp:cNvGraphicFramePr>
-              <a:graphicFrameLocks xmlns:a="http://schemas.openxmlformats.org/drawingml/2006/main" noChangeAspect="1"/>
-            </wp:cNvGraphicFramePr>
-            <a:graphic xmlns:a="http://schemas.openxmlformats.org/drawingml/2006/main">
-              <a:graphicData uri="http://schemas.openxmlformats.org/drawingml/2006/picture">
-                <pic:pic xmlns:pic="http://schemas.openxmlformats.org/drawingml/2006/picture">
-                  <pic:nvPicPr>
-                    <pic:cNvPr id="0" name="Picture 2"/>
-                    <pic:cNvPicPr>
-                      <a:picLocks noChangeAspect="1" noChangeArrowheads="1"/>
-                    </pic:cNvPicPr>
-                  </pic:nvPicPr>
-                  <pic:blipFill>
-                    <a:blip r:embed="rId11">
-                      <a:extLst>
-                        <a:ext uri="{28A0092B-C50C-407E-A947-70E740481C1C}">
-                          <a14:useLocalDpi xmlns:a14="http://schemas.microsoft.com/office/drawing/2010/main" val="0"/>
-                        </a:ext>
-                      </a:extLst>
-                    </a:blip>
-                    <a:srcRect/>
-                    <a:stretch>
-                      <a:fillRect/>
-                    </a:stretch>
-                  </pic:blipFill>
-                  <pic:spPr bwMode="auto">
-                    <a:xfrm>
-                      <a:off x="0" y="0"/>
-                      <a:ext cx="4676278" cy="3157407"/>
-                    </a:xfrm>
-                    <a:prstGeom prst="rect">
-                      <a:avLst/>
-                    </a:prstGeom>
-                    <a:noFill/>
-                    <a:ln>
-                      <a:noFill/>
-                    </a:ln>
-                  </pic:spPr>
-                </pic:pic>
-              </a:graphicData>
-            </a:graphic>
-          </wp:inline>
-        </w:drawing>
-      </w:r>
-    </w:p>
-    <w:p/>
-    <w:p>
-      <w:r>
-        <w:rPr>
-          <w:noProof/>
-        </w:rPr>
-        <w:drawing>
-          <wp:inline distT="0" distB="0" distL="0" distR="0" wp14:anchorId="42B6C7B3" wp14:editId="7917FE02">
-            <wp:extent cx="5669771" cy="3726503"/>
-            <wp:effectExtent l="0" t="0" r="7620" b="7620"/>
-            <wp:docPr id="8" name="Picture 8"/>
+          <wp:inline distT="0" distB="0" distL="0" distR="0" wp14:anchorId="39D56B00" wp14:editId="03A42FCC">
+            <wp:extent cx="5732145" cy="1911985"/>
+            <wp:effectExtent l="0" t="0" r="1905" b="0"/>
+            <wp:docPr id="9" name="Picture 9"/>
             <wp:cNvGraphicFramePr>
               <a:graphicFrameLocks xmlns:a="http://schemas.openxmlformats.org/drawingml/2006/main" noChangeAspect="1"/>
             </wp:cNvGraphicFramePr>
@@ -2769,7 +1781,7 @@
                     <pic:cNvPicPr/>
                   </pic:nvPicPr>
                   <pic:blipFill>
-                    <a:blip r:embed="rId12"/>
+                    <a:blip r:embed="rId9"/>
                     <a:stretch>
                       <a:fillRect/>
                     </a:stretch>
@@ -2777,7 +1789,7 @@
                   <pic:spPr>
                     <a:xfrm>
                       <a:off x="0" y="0"/>
-                      <a:ext cx="5669771" cy="3726503"/>
+                      <a:ext cx="5732145" cy="1911985"/>
                     </a:xfrm>
                     <a:prstGeom prst="rect">
                       <a:avLst/>
@@ -2790,1731 +1802,57 @@
         </w:drawing>
       </w:r>
     </w:p>
-    <w:p/>
-    <w:p/>
     <w:p>
-      <w:r>
-        <w:rPr>
-          <w:b/>
-          <w:bCs/>
-        </w:rPr>
-        <w:t>Model</w:t>
-      </w:r>
-      <w:r>
-        <w:t xml:space="preserve">: Là bộ phận có chức năng lưu trữ toàn bộ dữ liệu của ứng </w:t>
-      </w:r>
-      <w:r>
-        <w:t xml:space="preserve">dụng. Model ở đây thể hiện như là một cơ sở dữ liệu hoặc đơn giản là 1 file lưu trữ dữ </w:t>
-      </w:r>
-      <w:r>
-        <w:t>liệu.</w:t>
-      </w:r>
-    </w:p>
-    <w:p/>
-    <w:p>
-      <w:r>
-        <w:rPr>
-          <w:b/>
-          <w:bCs/>
-        </w:rPr>
-        <w:t>Control</w:t>
-      </w:r>
-      <w:r>
-        <w:t xml:space="preserve">: </w:t>
-      </w:r>
-      <w:r>
-        <w:t>Là bộ phận có trách nhiệm xử lứ yêu cầu request từ user, xử lí logic business</w:t>
-      </w:r>
-      <w:r>
-        <w:t xml:space="preserve"> get data từ Model xử lí xong đưa vào View cuối cung là trả về User</w:t>
-      </w:r>
-    </w:p>
-    <w:p/>
-    <w:p>
-      <w:r>
-        <w:rPr>
-          <w:b/>
-          <w:bCs/>
-        </w:rPr>
-        <w:lastRenderedPageBreak/>
-        <w:t>View</w:t>
-      </w:r>
-      <w:r>
-        <w:t>: Là phần giao diện dành cho người sử dụng.</w:t>
-      </w:r>
-      <w:r>
-        <w:t xml:space="preserve"> Là nơi tương tác trực tiếp với người dùng là nơi gửi và nhận lại kết quả từ </w:t>
-      </w:r>
-      <w:r>
-        <w:t>Control.</w:t>
-      </w:r>
-      <w:r>
-        <w:t xml:space="preserve"> </w:t>
-      </w:r>
-    </w:p>
-    <w:p/>
-    <w:p/>
-    <w:p/>
-    <w:p/>
-    <w:p>
-      <w:r>
-        <w:br w:type="page"/>
-      </w:r>
-      <w:bookmarkStart w:id="2" w:name="_Toc176927906"/>
-      <w:bookmarkStart w:id="3" w:name="_Toc369451630"/>
-      <w:r>
-        <w:lastRenderedPageBreak/>
+      <w:pPr>
+        <w:pStyle w:val="Heading1"/>
+        <w:rPr>
+          <w:rFonts w:asciiTheme="minorHAnsi" w:eastAsiaTheme="minorEastAsia" w:hAnsiTheme="minorHAnsi" w:cstheme="minorBidi"/>
+          <w:noProof/>
+          <w:sz w:val="22"/>
+          <w:szCs w:val="22"/>
+          <w:lang w:val="en-US"/>
+        </w:rPr>
+      </w:pPr>
+      <w:bookmarkStart w:id="2" w:name="_Toc65360219"/>
+      <w:r>
+        <w:rPr>
+          <w:noProof/>
+        </w:rPr>
         <w:t>Mô tả chi tiết từng thành phần trong hệ thống</w:t>
       </w:r>
       <w:bookmarkEnd w:id="2"/>
-      <w:bookmarkEnd w:id="3"/>
     </w:p>
     <w:p>
       <w:pPr>
         <w:spacing w:line="360" w:lineRule="auto"/>
-        <w:rPr>
-          <w:i/>
-          <w:color w:val="0000FF"/>
-          <w:lang w:val="en-US"/>
-        </w:rPr>
-      </w:pPr>
-      <w:r>
-        <w:rPr>
-          <w:i/>
-          <w:color w:val="0000FF"/>
-        </w:rPr>
-        <w:t xml:space="preserve">Với mỗi thành phần trong hệ thống, Anh/Chị hãy trình bày sơ đồ lớp của thành phần đó. </w:t>
-      </w:r>
+        <w:jc w:val="center"/>
+        <w:rPr>
+          <w:lang w:val="en-US"/>
+        </w:rPr>
+      </w:pPr>
     </w:p>
     <w:p>
       <w:pPr>
         <w:spacing w:line="360" w:lineRule="auto"/>
-        <w:rPr>
-          <w:i/>
-          <w:color w:val="0000FF"/>
-          <w:lang w:val="en-US"/>
-        </w:rPr>
-      </w:pPr>
-      <w:r>
-        <w:rPr>
-          <w:i/>
-          <w:color w:val="0000FF"/>
-        </w:rPr>
-        <w:t xml:space="preserve">Có thể trình bày chi tiết các thuộc tính và phương thức, hoặc chỉ cần trình bày tên của </w:t>
-      </w:r>
-      <w:proofErr w:type="spellStart"/>
-      <w:r>
-        <w:rPr>
-          <w:i/>
-          <w:color w:val="0000FF"/>
-          <w:lang w:val="en-US"/>
-        </w:rPr>
-        <w:t>các</w:t>
-      </w:r>
-      <w:proofErr w:type="spellEnd"/>
-      <w:r>
-        <w:rPr>
-          <w:i/>
-          <w:color w:val="0000FF"/>
-          <w:lang w:val="en-US"/>
-        </w:rPr>
+      </w:pPr>
+      <w:r>
+        <w:rPr>
+          <w:lang w:val="en-US"/>
+        </w:rPr>
+        <w:t>Client</w:t>
+      </w:r>
+      <w:r>
         <w:t xml:space="preserve"> </w:t>
-      </w:r>
-      <w:proofErr w:type="spellStart"/>
-      <w:r>
-        <w:rPr>
-          <w:i/>
-          <w:color w:val="0000FF"/>
-          <w:lang w:val="en-US"/>
-        </w:rPr>
-        <w:t>lớp</w:t>
-      </w:r>
-      <w:proofErr w:type="spellEnd"/>
-      <w:r>
-        <w:rPr>
-          <w:i/>
-          <w:color w:val="0000FF"/>
-          <w:lang w:val="en-US"/>
-        </w:rPr>
-        <w:t xml:space="preserve"> </w:t>
-      </w:r>
-      <w:proofErr w:type="spellStart"/>
-      <w:r>
-        <w:rPr>
-          <w:i/>
-          <w:color w:val="0000FF"/>
-          <w:lang w:val="en-US"/>
-        </w:rPr>
-        <w:t>đối</w:t>
-      </w:r>
-      <w:proofErr w:type="spellEnd"/>
-      <w:r>
-        <w:rPr>
-          <w:i/>
-          <w:color w:val="0000FF"/>
-          <w:lang w:val="en-US"/>
-        </w:rPr>
-        <w:t xml:space="preserve"> </w:t>
-      </w:r>
-      <w:proofErr w:type="spellStart"/>
-      <w:r>
-        <w:rPr>
-          <w:i/>
-          <w:color w:val="0000FF"/>
-          <w:lang w:val="en-US"/>
-        </w:rPr>
-        <w:t>tượng</w:t>
-      </w:r>
-      <w:proofErr w:type="spellEnd"/>
-      <w:r>
-        <w:rPr>
-          <w:i/>
-          <w:color w:val="0000FF"/>
-          <w:lang w:val="en-US"/>
-        </w:rPr>
-        <w:t>.</w:t>
       </w:r>
     </w:p>
     <w:p>
       <w:pPr>
         <w:spacing w:line="360" w:lineRule="auto"/>
-        <w:rPr>
-          <w:b/>
-          <w:i/>
-          <w:color w:val="0000FF"/>
-          <w:lang w:val="en-US"/>
-        </w:rPr>
-      </w:pPr>
-      <w:proofErr w:type="spellStart"/>
-      <w:r>
-        <w:rPr>
-          <w:b/>
-          <w:i/>
-          <w:color w:val="0000FF"/>
-          <w:lang w:val="en-US"/>
-        </w:rPr>
-        <w:t>Ví</w:t>
-      </w:r>
-      <w:proofErr w:type="spellEnd"/>
-      <w:r>
-        <w:rPr>
-          <w:b/>
-          <w:i/>
-          <w:color w:val="0000FF"/>
-          <w:lang w:val="en-US"/>
-        </w:rPr>
-        <w:t xml:space="preserve"> </w:t>
-      </w:r>
-      <w:proofErr w:type="spellStart"/>
-      <w:r>
-        <w:rPr>
-          <w:b/>
-          <w:i/>
-          <w:color w:val="0000FF"/>
-          <w:lang w:val="en-US"/>
-        </w:rPr>
-        <w:t>dụ</w:t>
-      </w:r>
-      <w:proofErr w:type="spellEnd"/>
-      <w:r>
-        <w:rPr>
-          <w:b/>
-          <w:i/>
-          <w:color w:val="0000FF"/>
-          <w:lang w:val="en-US"/>
-        </w:rPr>
-        <w:t>:</w:t>
-      </w:r>
-    </w:p>
-    <w:p>
-      <w:r>
-        <w:rPr>
-          <w:noProof/>
-          <w:lang w:val="en-US"/>
-        </w:rPr>
-        <w:drawing>
-          <wp:inline distT="0" distB="0" distL="0" distR="0" wp14:anchorId="4A8DAA03" wp14:editId="37C01526">
-            <wp:extent cx="5581650" cy="1169035"/>
-            <wp:effectExtent l="0" t="0" r="0" b="0"/>
-            <wp:docPr id="4" name="Picture 4"/>
-            <wp:cNvGraphicFramePr>
-              <a:graphicFrameLocks xmlns:a="http://schemas.openxmlformats.org/drawingml/2006/main" noChangeAspect="1"/>
-            </wp:cNvGraphicFramePr>
-            <a:graphic xmlns:a="http://schemas.openxmlformats.org/drawingml/2006/main">
-              <a:graphicData uri="http://schemas.openxmlformats.org/drawingml/2006/picture">
-                <pic:pic xmlns:pic="http://schemas.openxmlformats.org/drawingml/2006/picture">
-                  <pic:nvPicPr>
-                    <pic:cNvPr id="0" name="Picture 2"/>
-                    <pic:cNvPicPr>
-                      <a:picLocks noChangeAspect="1" noChangeArrowheads="1"/>
-                    </pic:cNvPicPr>
-                  </pic:nvPicPr>
-                  <pic:blipFill>
-                    <a:blip r:embed="rId13">
-                      <a:extLst>
-                        <a:ext uri="{28A0092B-C50C-407E-A947-70E740481C1C}">
-                          <a14:useLocalDpi xmlns:a14="http://schemas.microsoft.com/office/drawing/2010/main" val="0"/>
-                        </a:ext>
-                      </a:extLst>
-                    </a:blip>
-                    <a:srcRect/>
-                    <a:stretch>
-                      <a:fillRect/>
-                    </a:stretch>
-                  </pic:blipFill>
-                  <pic:spPr bwMode="auto">
-                    <a:xfrm>
-                      <a:off x="0" y="0"/>
-                      <a:ext cx="5581650" cy="1169035"/>
-                    </a:xfrm>
-                    <a:prstGeom prst="rect">
-                      <a:avLst/>
-                    </a:prstGeom>
-                    <a:noFill/>
-                    <a:ln>
-                      <a:noFill/>
-                    </a:ln>
-                  </pic:spPr>
-                </pic:pic>
-              </a:graphicData>
-            </a:graphic>
-          </wp:inline>
-        </w:drawing>
-      </w:r>
-    </w:p>
-    <w:tbl>
-      <w:tblPr>
-        <w:tblStyle w:val="TableGrid"/>
-        <w:tblW w:w="0" w:type="auto"/>
-        <w:tblLook w:val="00A0" w:firstRow="1" w:lastRow="0" w:firstColumn="1" w:lastColumn="0" w:noHBand="0" w:noVBand="0"/>
-      </w:tblPr>
-      <w:tblGrid>
-        <w:gridCol w:w="2951"/>
-        <w:gridCol w:w="6292"/>
-      </w:tblGrid>
-      <w:tr>
-        <w:tc>
-          <w:tcPr>
-            <w:tcW w:w="3001" w:type="dxa"/>
-          </w:tcPr>
-          <w:p>
-            <w:pPr>
-              <w:spacing w:line="240" w:lineRule="auto"/>
-              <w:jc w:val="center"/>
-              <w:rPr>
-                <w:b/>
-                <w:color w:val="0000FF"/>
-                <w:szCs w:val="26"/>
-                <w:lang w:val="en-US"/>
-              </w:rPr>
-            </w:pPr>
-            <w:proofErr w:type="spellStart"/>
-            <w:r>
-              <w:rPr>
-                <w:b/>
-                <w:color w:val="0000FF"/>
-                <w:szCs w:val="26"/>
-                <w:lang w:val="en-US"/>
-              </w:rPr>
-              <w:t>Lớp</w:t>
-            </w:r>
-            <w:proofErr w:type="spellEnd"/>
-            <w:r>
-              <w:rPr>
-                <w:b/>
-                <w:color w:val="0000FF"/>
-                <w:szCs w:val="26"/>
-                <w:lang w:val="en-US"/>
-              </w:rPr>
-              <w:t xml:space="preserve"> </w:t>
-            </w:r>
-            <w:proofErr w:type="spellStart"/>
-            <w:r>
-              <w:rPr>
-                <w:b/>
-                <w:color w:val="0000FF"/>
-                <w:szCs w:val="26"/>
-                <w:lang w:val="en-US"/>
-              </w:rPr>
-              <w:t>đối</w:t>
-            </w:r>
-            <w:proofErr w:type="spellEnd"/>
-            <w:r>
-              <w:rPr>
-                <w:b/>
-                <w:color w:val="0000FF"/>
-                <w:szCs w:val="26"/>
-                <w:lang w:val="en-US"/>
-              </w:rPr>
-              <w:t xml:space="preserve"> </w:t>
-            </w:r>
-            <w:proofErr w:type="spellStart"/>
-            <w:r>
-              <w:rPr>
-                <w:b/>
-                <w:color w:val="0000FF"/>
-                <w:szCs w:val="26"/>
-                <w:lang w:val="en-US"/>
-              </w:rPr>
-              <w:t>tượng</w:t>
-            </w:r>
-            <w:proofErr w:type="spellEnd"/>
-          </w:p>
-        </w:tc>
-        <w:tc>
-          <w:tcPr>
-            <w:tcW w:w="6463" w:type="dxa"/>
-          </w:tcPr>
-          <w:p>
-            <w:pPr>
-              <w:spacing w:line="240" w:lineRule="auto"/>
-              <w:jc w:val="center"/>
-              <w:rPr>
-                <w:b/>
-                <w:color w:val="0000FF"/>
-                <w:szCs w:val="26"/>
-              </w:rPr>
-            </w:pPr>
-            <w:r>
-              <w:rPr>
-                <w:b/>
-                <w:color w:val="0000FF"/>
-                <w:szCs w:val="26"/>
-              </w:rPr>
-              <w:t>Diễn giải</w:t>
-            </w:r>
-          </w:p>
-        </w:tc>
-      </w:tr>
-      <w:tr>
-        <w:tc>
-          <w:tcPr>
-            <w:tcW w:w="3001" w:type="dxa"/>
-          </w:tcPr>
-          <w:p>
-            <w:pPr>
-              <w:spacing w:line="240" w:lineRule="auto"/>
-              <w:rPr>
-                <w:color w:val="0000FF"/>
-                <w:szCs w:val="26"/>
-              </w:rPr>
-            </w:pPr>
-            <w:r>
-              <w:rPr>
-                <w:color w:val="0000FF"/>
-                <w:szCs w:val="26"/>
-              </w:rPr>
-              <w:t>UsrCtrlTitle</w:t>
-            </w:r>
-          </w:p>
-        </w:tc>
-        <w:tc>
-          <w:tcPr>
-            <w:tcW w:w="6463" w:type="dxa"/>
-          </w:tcPr>
-          <w:p>
-            <w:pPr>
-              <w:spacing w:line="240" w:lineRule="auto"/>
-              <w:rPr>
-                <w:color w:val="0000FF"/>
-                <w:szCs w:val="26"/>
-              </w:rPr>
-            </w:pPr>
-            <w:r>
-              <w:rPr>
-                <w:color w:val="0000FF"/>
-                <w:szCs w:val="26"/>
-              </w:rPr>
-              <w:t>Tiêu đề</w:t>
-            </w:r>
-          </w:p>
-        </w:tc>
-      </w:tr>
-      <w:tr>
-        <w:tc>
-          <w:tcPr>
-            <w:tcW w:w="3001" w:type="dxa"/>
-          </w:tcPr>
-          <w:p>
-            <w:pPr>
-              <w:spacing w:line="240" w:lineRule="auto"/>
-              <w:rPr>
-                <w:color w:val="0000FF"/>
-                <w:szCs w:val="26"/>
-              </w:rPr>
-            </w:pPr>
-            <w:r>
-              <w:rPr>
-                <w:color w:val="0000FF"/>
-                <w:szCs w:val="26"/>
-              </w:rPr>
-              <w:t>LT_BANG</w:t>
-            </w:r>
-          </w:p>
-        </w:tc>
-        <w:tc>
-          <w:tcPr>
-            <w:tcW w:w="6463" w:type="dxa"/>
-          </w:tcPr>
-          <w:p>
-            <w:pPr>
-              <w:spacing w:line="240" w:lineRule="auto"/>
-              <w:rPr>
-                <w:color w:val="0000FF"/>
-                <w:szCs w:val="26"/>
-              </w:rPr>
-            </w:pPr>
-            <w:r>
-              <w:rPr>
-                <w:color w:val="0000FF"/>
-                <w:szCs w:val="26"/>
-              </w:rPr>
-              <w:t>Mở và truy xuất Cơ sở dữ liệu</w:t>
-            </w:r>
-          </w:p>
-        </w:tc>
-      </w:tr>
-      <w:tr>
-        <w:tc>
-          <w:tcPr>
-            <w:tcW w:w="3001" w:type="dxa"/>
-          </w:tcPr>
-          <w:p>
-            <w:pPr>
-              <w:spacing w:line="240" w:lineRule="auto"/>
-              <w:rPr>
-                <w:color w:val="0000FF"/>
-                <w:szCs w:val="26"/>
-              </w:rPr>
-            </w:pPr>
-            <w:r>
-              <w:rPr>
-                <w:color w:val="0000FF"/>
-                <w:szCs w:val="26"/>
-              </w:rPr>
-              <w:t>LT_DLL</w:t>
-            </w:r>
-          </w:p>
-        </w:tc>
-        <w:tc>
-          <w:tcPr>
-            <w:tcW w:w="6463" w:type="dxa"/>
-          </w:tcPr>
-          <w:p>
-            <w:pPr>
-              <w:spacing w:line="240" w:lineRule="auto"/>
-              <w:rPr>
-                <w:color w:val="0000FF"/>
-                <w:szCs w:val="26"/>
-              </w:rPr>
-            </w:pPr>
-            <w:r>
-              <w:rPr>
-                <w:color w:val="0000FF"/>
-                <w:szCs w:val="26"/>
-              </w:rPr>
-              <w:t>Mở và truy xuất DLL</w:t>
-            </w:r>
-          </w:p>
-        </w:tc>
-      </w:tr>
-      <w:tr>
-        <w:tc>
-          <w:tcPr>
-            <w:tcW w:w="3001" w:type="dxa"/>
-          </w:tcPr>
-          <w:p>
-            <w:pPr>
-              <w:spacing w:line="240" w:lineRule="auto"/>
-              <w:rPr>
-                <w:color w:val="0000FF"/>
-                <w:szCs w:val="26"/>
-              </w:rPr>
-            </w:pPr>
-            <w:r>
-              <w:rPr>
-                <w:color w:val="0000FF"/>
-                <w:szCs w:val="26"/>
-              </w:rPr>
-              <w:t>LT_KetNoi</w:t>
-            </w:r>
-          </w:p>
-        </w:tc>
-        <w:tc>
-          <w:tcPr>
-            <w:tcW w:w="6463" w:type="dxa"/>
-          </w:tcPr>
-          <w:p>
-            <w:pPr>
-              <w:spacing w:line="240" w:lineRule="auto"/>
-              <w:rPr>
-                <w:color w:val="0000FF"/>
-                <w:szCs w:val="26"/>
-              </w:rPr>
-            </w:pPr>
-            <w:r>
-              <w:rPr>
-                <w:color w:val="0000FF"/>
-                <w:szCs w:val="26"/>
-              </w:rPr>
-              <w:t>Gửi các request GET và POST</w:t>
-            </w:r>
-          </w:p>
-        </w:tc>
-      </w:tr>
-      <w:tr>
-        <w:tc>
-          <w:tcPr>
-            <w:tcW w:w="3001" w:type="dxa"/>
-          </w:tcPr>
-          <w:p>
-            <w:pPr>
-              <w:spacing w:line="240" w:lineRule="auto"/>
-              <w:rPr>
-                <w:color w:val="0000FF"/>
-                <w:szCs w:val="26"/>
-              </w:rPr>
-            </w:pPr>
-            <w:r>
-              <w:rPr>
-                <w:color w:val="0000FF"/>
-                <w:szCs w:val="26"/>
-              </w:rPr>
-              <w:t>LT_XML</w:t>
-            </w:r>
-          </w:p>
-        </w:tc>
-        <w:tc>
-          <w:tcPr>
-            <w:tcW w:w="6463" w:type="dxa"/>
-          </w:tcPr>
-          <w:p>
-            <w:pPr>
-              <w:spacing w:line="240" w:lineRule="auto"/>
-              <w:rPr>
-                <w:color w:val="0000FF"/>
-                <w:szCs w:val="26"/>
-              </w:rPr>
-            </w:pPr>
-            <w:r>
-              <w:rPr>
-                <w:color w:val="0000FF"/>
-                <w:szCs w:val="26"/>
-              </w:rPr>
-              <w:t>Mở và truy xuất XML</w:t>
-            </w:r>
-          </w:p>
-        </w:tc>
-      </w:tr>
-    </w:tbl>
-    <w:p>
-      <w:pPr>
-        <w:rPr>
-          <w:i/>
-          <w:lang w:val="en-US"/>
-        </w:rPr>
-      </w:pPr>
-    </w:p>
-    <w:p>
-      <w:pPr>
-        <w:spacing w:line="360" w:lineRule="auto"/>
-        <w:jc w:val="both"/>
-        <w:rPr>
-          <w:b/>
-          <w:i/>
-          <w:color w:val="0000FF"/>
-          <w:u w:val="single"/>
-          <w:lang w:val="en-US"/>
-        </w:rPr>
-      </w:pPr>
-    </w:p>
-    <w:tbl>
-      <w:tblPr>
-        <w:tblStyle w:val="TableGrid"/>
-        <w:tblW w:w="0" w:type="auto"/>
-        <w:tblBorders>
-          <w:top w:val="none" w:sz="0" w:space="0" w:color="auto"/>
-          <w:left w:val="none" w:sz="0" w:space="0" w:color="auto"/>
-          <w:bottom w:val="none" w:sz="0" w:space="0" w:color="auto"/>
-          <w:right w:val="none" w:sz="0" w:space="0" w:color="auto"/>
-          <w:insideH w:val="none" w:sz="0" w:space="0" w:color="auto"/>
-          <w:insideV w:val="none" w:sz="0" w:space="0" w:color="auto"/>
-        </w:tblBorders>
-        <w:tblLook w:val="01E0" w:firstRow="1" w:lastRow="1" w:firstColumn="1" w:lastColumn="1" w:noHBand="0" w:noVBand="0"/>
-      </w:tblPr>
-      <w:tblGrid>
-        <w:gridCol w:w="809"/>
-        <w:gridCol w:w="8434"/>
-      </w:tblGrid>
-      <w:tr>
-        <w:trPr>
-          <w:trHeight w:val="2439"/>
-        </w:trPr>
-        <w:tc>
-          <w:tcPr>
-            <w:tcW w:w="817" w:type="dxa"/>
-            <w:vAlign w:val="center"/>
-          </w:tcPr>
-          <w:p>
-            <w:pPr>
-              <w:spacing w:line="240" w:lineRule="auto"/>
-              <w:jc w:val="center"/>
-              <w:rPr>
-                <w:b/>
-                <w:i/>
-                <w:color w:val="0000FF"/>
-                <w:szCs w:val="114"/>
-                <w:lang w:val="en-US"/>
-                <w14:shadow w14:blurRad="50800" w14:dist="38100" w14:dir="2700000" w14:sx="100000" w14:sy="100000" w14:kx="0" w14:ky="0" w14:algn="tl">
-                  <w14:srgbClr w14:val="000000">
-                    <w14:alpha w14:val="60000"/>
-                  </w14:srgbClr>
-                </w14:shadow>
-              </w:rPr>
-            </w:pPr>
-            <w:r>
-              <w:rPr>
-                <w:b/>
-                <w:i/>
-                <w:color w:val="0000FF"/>
-                <w:sz w:val="114"/>
-                <w:szCs w:val="114"/>
-                <w:lang w:val="en-US"/>
-                <w14:shadow w14:blurRad="50800" w14:dist="38100" w14:dir="2700000" w14:sx="100000" w14:sy="100000" w14:kx="0" w14:ky="0" w14:algn="tl">
-                  <w14:srgbClr w14:val="000000">
-                    <w14:alpha w14:val="60000"/>
-                  </w14:srgbClr>
-                </w14:shadow>
-              </w:rPr>
-              <w:t>!</w:t>
-            </w:r>
-          </w:p>
-        </w:tc>
-        <w:tc>
-          <w:tcPr>
-            <w:tcW w:w="8759" w:type="dxa"/>
-          </w:tcPr>
-          <w:p>
-            <w:pPr>
-              <w:spacing w:line="360" w:lineRule="auto"/>
-              <w:jc w:val="both"/>
-              <w:rPr>
-                <w:b/>
-                <w:i/>
-                <w:color w:val="0000FF"/>
-                <w:u w:val="single"/>
-                <w:lang w:val="en-US"/>
-              </w:rPr>
-            </w:pPr>
-            <w:proofErr w:type="spellStart"/>
-            <w:r>
-              <w:rPr>
-                <w:b/>
-                <w:i/>
-                <w:color w:val="0000FF"/>
-                <w:u w:val="single"/>
-                <w:lang w:val="en-US"/>
-              </w:rPr>
-              <w:t>Lưu</w:t>
-            </w:r>
-            <w:proofErr w:type="spellEnd"/>
-            <w:r>
-              <w:rPr>
-                <w:b/>
-                <w:i/>
-                <w:color w:val="0000FF"/>
-                <w:u w:val="single"/>
-                <w:lang w:val="en-US"/>
-              </w:rPr>
-              <w:t xml:space="preserve"> ý:</w:t>
-            </w:r>
-          </w:p>
-          <w:p>
-            <w:pPr>
-              <w:numPr>
-                <w:ilvl w:val="0"/>
-                <w:numId w:val="36"/>
-              </w:numPr>
-              <w:spacing w:line="360" w:lineRule="auto"/>
-              <w:jc w:val="both"/>
-              <w:rPr>
-                <w:i/>
-                <w:color w:val="0000FF"/>
-                <w:lang w:val="en-US"/>
-              </w:rPr>
-            </w:pPr>
-            <w:r>
-              <w:rPr>
-                <w:i/>
-                <w:color w:val="0000FF"/>
-                <w:lang w:val="en-US"/>
-              </w:rPr>
-              <w:t>Anh/</w:t>
-            </w:r>
-            <w:proofErr w:type="spellStart"/>
-            <w:r>
-              <w:rPr>
-                <w:i/>
-                <w:color w:val="0000FF"/>
-                <w:lang w:val="en-US"/>
-              </w:rPr>
-              <w:t>Chị</w:t>
-            </w:r>
-            <w:proofErr w:type="spellEnd"/>
-            <w:r>
-              <w:rPr>
-                <w:i/>
-                <w:color w:val="0000FF"/>
-                <w:lang w:val="en-US"/>
-              </w:rPr>
-              <w:t xml:space="preserve"> </w:t>
-            </w:r>
-            <w:proofErr w:type="spellStart"/>
-            <w:r>
-              <w:rPr>
-                <w:i/>
-                <w:color w:val="0000FF"/>
-                <w:lang w:val="en-US"/>
-              </w:rPr>
-              <w:t>có</w:t>
-            </w:r>
-            <w:proofErr w:type="spellEnd"/>
-            <w:r>
-              <w:rPr>
-                <w:i/>
-                <w:color w:val="0000FF"/>
-                <w:lang w:val="en-US"/>
-              </w:rPr>
-              <w:t xml:space="preserve"> </w:t>
-            </w:r>
-            <w:proofErr w:type="spellStart"/>
-            <w:r>
-              <w:rPr>
-                <w:i/>
-                <w:color w:val="0000FF"/>
-                <w:lang w:val="en-US"/>
-              </w:rPr>
-              <w:t>thể</w:t>
-            </w:r>
-            <w:proofErr w:type="spellEnd"/>
-            <w:r>
-              <w:rPr>
-                <w:i/>
-                <w:color w:val="0000FF"/>
-                <w:lang w:val="en-US"/>
-              </w:rPr>
-              <w:t xml:space="preserve"> </w:t>
-            </w:r>
-            <w:proofErr w:type="spellStart"/>
-            <w:r>
-              <w:rPr>
-                <w:i/>
-                <w:color w:val="0000FF"/>
-                <w:lang w:val="en-US"/>
-              </w:rPr>
-              <w:t>sử</w:t>
-            </w:r>
-            <w:proofErr w:type="spellEnd"/>
-            <w:r>
-              <w:rPr>
-                <w:i/>
-                <w:color w:val="0000FF"/>
-                <w:lang w:val="en-US"/>
-              </w:rPr>
-              <w:t xml:space="preserve"> </w:t>
-            </w:r>
-            <w:proofErr w:type="spellStart"/>
-            <w:r>
-              <w:rPr>
-                <w:i/>
-                <w:color w:val="0000FF"/>
-                <w:lang w:val="en-US"/>
-              </w:rPr>
-              <w:t>dụng</w:t>
-            </w:r>
-            <w:proofErr w:type="spellEnd"/>
-            <w:r>
-              <w:rPr>
-                <w:i/>
-                <w:color w:val="0000FF"/>
-                <w:lang w:val="en-US"/>
-              </w:rPr>
-              <w:t xml:space="preserve"> Visual Studio.NET 2005 </w:t>
-            </w:r>
-            <w:proofErr w:type="spellStart"/>
-            <w:r>
-              <w:rPr>
-                <w:i/>
-                <w:color w:val="0000FF"/>
-                <w:lang w:val="en-US"/>
-              </w:rPr>
-              <w:t>hoặc</w:t>
-            </w:r>
-            <w:proofErr w:type="spellEnd"/>
-            <w:r>
-              <w:rPr>
-                <w:i/>
-                <w:color w:val="0000FF"/>
-                <w:lang w:val="en-US"/>
-              </w:rPr>
-              <w:t xml:space="preserve"> JBuilder </w:t>
-            </w:r>
-            <w:proofErr w:type="spellStart"/>
-            <w:r>
-              <w:rPr>
-                <w:i/>
-                <w:color w:val="0000FF"/>
-                <w:lang w:val="en-US"/>
-              </w:rPr>
-              <w:t>để</w:t>
-            </w:r>
-            <w:proofErr w:type="spellEnd"/>
-            <w:r>
-              <w:rPr>
-                <w:i/>
-                <w:color w:val="0000FF"/>
-                <w:lang w:val="en-US"/>
-              </w:rPr>
-              <w:t xml:space="preserve"> </w:t>
-            </w:r>
-            <w:proofErr w:type="spellStart"/>
-            <w:r>
-              <w:rPr>
-                <w:i/>
-                <w:color w:val="0000FF"/>
-                <w:lang w:val="en-US"/>
-              </w:rPr>
-              <w:t>có</w:t>
-            </w:r>
-            <w:proofErr w:type="spellEnd"/>
-            <w:r>
-              <w:rPr>
-                <w:i/>
-                <w:color w:val="0000FF"/>
-                <w:lang w:val="en-US"/>
-              </w:rPr>
-              <w:t xml:space="preserve"> </w:t>
-            </w:r>
-            <w:proofErr w:type="spellStart"/>
-            <w:r>
-              <w:rPr>
-                <w:i/>
-                <w:color w:val="0000FF"/>
-                <w:lang w:val="en-US"/>
-              </w:rPr>
-              <w:t>được</w:t>
-            </w:r>
-            <w:proofErr w:type="spellEnd"/>
-            <w:r>
-              <w:rPr>
-                <w:i/>
-                <w:color w:val="0000FF"/>
-                <w:lang w:val="en-US"/>
-              </w:rPr>
-              <w:t xml:space="preserve"> </w:t>
-            </w:r>
-            <w:proofErr w:type="spellStart"/>
-            <w:r>
-              <w:rPr>
-                <w:i/>
-                <w:color w:val="0000FF"/>
-                <w:lang w:val="en-US"/>
-              </w:rPr>
-              <w:t>sơ</w:t>
-            </w:r>
-            <w:proofErr w:type="spellEnd"/>
-            <w:r>
-              <w:rPr>
-                <w:i/>
-                <w:color w:val="0000FF"/>
-                <w:lang w:val="en-US"/>
-              </w:rPr>
-              <w:t xml:space="preserve"> </w:t>
-            </w:r>
-            <w:proofErr w:type="spellStart"/>
-            <w:r>
-              <w:rPr>
-                <w:i/>
-                <w:color w:val="0000FF"/>
-                <w:lang w:val="en-US"/>
-              </w:rPr>
-              <w:t>đồ</w:t>
-            </w:r>
-            <w:proofErr w:type="spellEnd"/>
-            <w:r>
-              <w:rPr>
-                <w:i/>
-                <w:color w:val="0000FF"/>
-                <w:lang w:val="en-US"/>
-              </w:rPr>
-              <w:t xml:space="preserve"> </w:t>
-            </w:r>
-            <w:proofErr w:type="spellStart"/>
-            <w:r>
-              <w:rPr>
-                <w:i/>
-                <w:color w:val="0000FF"/>
-                <w:lang w:val="en-US"/>
-              </w:rPr>
-              <w:t>lớp</w:t>
-            </w:r>
-            <w:proofErr w:type="spellEnd"/>
-            <w:r>
-              <w:rPr>
-                <w:i/>
-                <w:color w:val="0000FF"/>
-                <w:lang w:val="en-US"/>
-              </w:rPr>
-              <w:t xml:space="preserve"> (</w:t>
-            </w:r>
-            <w:proofErr w:type="spellStart"/>
-            <w:r>
-              <w:rPr>
-                <w:i/>
-                <w:color w:val="0000FF"/>
-                <w:lang w:val="en-US"/>
-              </w:rPr>
-              <w:t>thực</w:t>
-            </w:r>
-            <w:proofErr w:type="spellEnd"/>
-            <w:r>
-              <w:rPr>
-                <w:i/>
-                <w:color w:val="0000FF"/>
-                <w:lang w:val="en-US"/>
-              </w:rPr>
-              <w:t xml:space="preserve"> </w:t>
-            </w:r>
-            <w:proofErr w:type="spellStart"/>
-            <w:r>
-              <w:rPr>
-                <w:i/>
-                <w:color w:val="0000FF"/>
-                <w:lang w:val="en-US"/>
-              </w:rPr>
-              <w:t>tế</w:t>
-            </w:r>
-            <w:proofErr w:type="spellEnd"/>
-            <w:r>
-              <w:rPr>
-                <w:i/>
-                <w:color w:val="0000FF"/>
-                <w:lang w:val="en-US"/>
-              </w:rPr>
-              <w:t xml:space="preserve">) </w:t>
-            </w:r>
-            <w:proofErr w:type="spellStart"/>
-            <w:r>
-              <w:rPr>
-                <w:i/>
-                <w:color w:val="0000FF"/>
-                <w:lang w:val="en-US"/>
-              </w:rPr>
-              <w:t>của</w:t>
-            </w:r>
-            <w:proofErr w:type="spellEnd"/>
-            <w:r>
-              <w:rPr>
-                <w:i/>
-                <w:color w:val="0000FF"/>
-                <w:lang w:val="en-US"/>
-              </w:rPr>
-              <w:t xml:space="preserve"> </w:t>
-            </w:r>
-            <w:proofErr w:type="spellStart"/>
-            <w:r>
-              <w:rPr>
-                <w:i/>
-                <w:color w:val="0000FF"/>
-                <w:lang w:val="en-US"/>
-              </w:rPr>
-              <w:t>ứng</w:t>
-            </w:r>
-            <w:proofErr w:type="spellEnd"/>
-            <w:r>
-              <w:rPr>
-                <w:i/>
-                <w:color w:val="0000FF"/>
-                <w:lang w:val="en-US"/>
-              </w:rPr>
-              <w:t xml:space="preserve"> </w:t>
-            </w:r>
-            <w:proofErr w:type="spellStart"/>
-            <w:r>
-              <w:rPr>
-                <w:i/>
-                <w:color w:val="0000FF"/>
-                <w:lang w:val="en-US"/>
-              </w:rPr>
-              <w:t>dụng</w:t>
-            </w:r>
-            <w:proofErr w:type="spellEnd"/>
-          </w:p>
-          <w:p>
-            <w:pPr>
-              <w:numPr>
-                <w:ilvl w:val="0"/>
-                <w:numId w:val="36"/>
-              </w:numPr>
-              <w:spacing w:line="360" w:lineRule="auto"/>
-              <w:jc w:val="both"/>
-              <w:rPr>
-                <w:i/>
-                <w:color w:val="0000FF"/>
-                <w:lang w:val="en-US"/>
-              </w:rPr>
-            </w:pPr>
-            <w:proofErr w:type="spellStart"/>
-            <w:r>
-              <w:rPr>
-                <w:i/>
-                <w:color w:val="0000FF"/>
-                <w:lang w:val="en-US"/>
-              </w:rPr>
-              <w:t>Nếu</w:t>
-            </w:r>
-            <w:proofErr w:type="spellEnd"/>
-            <w:r>
-              <w:rPr>
-                <w:i/>
-                <w:color w:val="0000FF"/>
-                <w:lang w:val="en-US"/>
-              </w:rPr>
-              <w:t xml:space="preserve"> </w:t>
-            </w:r>
-            <w:proofErr w:type="spellStart"/>
-            <w:r>
-              <w:rPr>
-                <w:i/>
-                <w:color w:val="0000FF"/>
-                <w:lang w:val="en-US"/>
-              </w:rPr>
-              <w:t>có</w:t>
-            </w:r>
-            <w:proofErr w:type="spellEnd"/>
-            <w:r>
-              <w:rPr>
-                <w:i/>
-                <w:color w:val="0000FF"/>
-                <w:lang w:val="en-US"/>
-              </w:rPr>
-              <w:t xml:space="preserve"> </w:t>
-            </w:r>
-            <w:proofErr w:type="spellStart"/>
-            <w:r>
-              <w:rPr>
-                <w:i/>
-                <w:color w:val="0000FF"/>
-                <w:lang w:val="en-US"/>
-              </w:rPr>
-              <w:t>các</w:t>
-            </w:r>
-            <w:proofErr w:type="spellEnd"/>
-            <w:r>
-              <w:rPr>
-                <w:i/>
-                <w:color w:val="0000FF"/>
-                <w:lang w:val="en-US"/>
-              </w:rPr>
-              <w:t xml:space="preserve"> </w:t>
-            </w:r>
-            <w:proofErr w:type="spellStart"/>
-            <w:r>
-              <w:rPr>
-                <w:i/>
-                <w:color w:val="0000FF"/>
-                <w:lang w:val="en-US"/>
-              </w:rPr>
-              <w:t>điểm</w:t>
-            </w:r>
-            <w:proofErr w:type="spellEnd"/>
-            <w:r>
-              <w:rPr>
-                <w:i/>
-                <w:color w:val="0000FF"/>
-                <w:lang w:val="en-US"/>
-              </w:rPr>
-              <w:t xml:space="preserve"> </w:t>
-            </w:r>
-            <w:proofErr w:type="spellStart"/>
-            <w:r>
-              <w:rPr>
-                <w:i/>
-                <w:color w:val="0000FF"/>
-                <w:lang w:val="en-US"/>
-              </w:rPr>
-              <w:t>đặc</w:t>
-            </w:r>
-            <w:proofErr w:type="spellEnd"/>
-            <w:r>
-              <w:rPr>
-                <w:i/>
-                <w:color w:val="0000FF"/>
-                <w:lang w:val="en-US"/>
-              </w:rPr>
-              <w:t xml:space="preserve"> </w:t>
-            </w:r>
-            <w:proofErr w:type="spellStart"/>
-            <w:r>
-              <w:rPr>
-                <w:i/>
-                <w:color w:val="0000FF"/>
-                <w:lang w:val="en-US"/>
-              </w:rPr>
-              <w:t>biệt</w:t>
-            </w:r>
-            <w:proofErr w:type="spellEnd"/>
-            <w:r>
-              <w:rPr>
-                <w:i/>
-                <w:color w:val="0000FF"/>
-                <w:lang w:val="en-US"/>
-              </w:rPr>
-              <w:t xml:space="preserve"> </w:t>
-            </w:r>
-            <w:proofErr w:type="spellStart"/>
-            <w:r>
-              <w:rPr>
-                <w:i/>
-                <w:color w:val="0000FF"/>
-                <w:lang w:val="en-US"/>
-              </w:rPr>
-              <w:t>trong</w:t>
-            </w:r>
-            <w:proofErr w:type="spellEnd"/>
-            <w:r>
-              <w:rPr>
-                <w:i/>
-                <w:color w:val="0000FF"/>
-                <w:lang w:val="en-US"/>
-              </w:rPr>
-              <w:t xml:space="preserve"> </w:t>
-            </w:r>
-            <w:proofErr w:type="spellStart"/>
-            <w:r>
-              <w:rPr>
-                <w:i/>
-                <w:color w:val="0000FF"/>
-                <w:lang w:val="en-US"/>
-              </w:rPr>
-              <w:t>kiến</w:t>
-            </w:r>
-            <w:proofErr w:type="spellEnd"/>
-            <w:r>
-              <w:rPr>
-                <w:i/>
-                <w:color w:val="0000FF"/>
-                <w:lang w:val="en-US"/>
-              </w:rPr>
-              <w:t xml:space="preserve"> </w:t>
-            </w:r>
-            <w:proofErr w:type="spellStart"/>
-            <w:proofErr w:type="gramStart"/>
-            <w:r>
-              <w:rPr>
-                <w:i/>
-                <w:color w:val="0000FF"/>
-                <w:lang w:val="en-US"/>
-              </w:rPr>
-              <w:t>trúc</w:t>
-            </w:r>
-            <w:proofErr w:type="spellEnd"/>
-            <w:r>
-              <w:rPr>
-                <w:i/>
-                <w:color w:val="0000FF"/>
-                <w:lang w:val="en-US"/>
-              </w:rPr>
-              <w:t xml:space="preserve">,  </w:t>
-            </w:r>
-            <w:proofErr w:type="spellStart"/>
-            <w:r>
-              <w:rPr>
-                <w:i/>
-                <w:color w:val="0000FF"/>
-                <w:lang w:val="en-US"/>
-              </w:rPr>
-              <w:t>ví</w:t>
-            </w:r>
-            <w:proofErr w:type="spellEnd"/>
-            <w:proofErr w:type="gramEnd"/>
-            <w:r>
-              <w:rPr>
-                <w:i/>
-                <w:color w:val="0000FF"/>
-                <w:lang w:val="en-US"/>
-              </w:rPr>
-              <w:t xml:space="preserve"> </w:t>
-            </w:r>
-            <w:proofErr w:type="spellStart"/>
-            <w:r>
-              <w:rPr>
-                <w:i/>
-                <w:color w:val="0000FF"/>
-                <w:lang w:val="en-US"/>
-              </w:rPr>
-              <w:t>dụ</w:t>
-            </w:r>
-            <w:proofErr w:type="spellEnd"/>
-            <w:r>
-              <w:rPr>
-                <w:i/>
-                <w:color w:val="0000FF"/>
-                <w:lang w:val="en-US"/>
-              </w:rPr>
-              <w:t xml:space="preserve"> </w:t>
-            </w:r>
-            <w:proofErr w:type="spellStart"/>
-            <w:r>
-              <w:rPr>
-                <w:i/>
-                <w:color w:val="0000FF"/>
-                <w:lang w:val="en-US"/>
-              </w:rPr>
-              <w:t>như</w:t>
-            </w:r>
-            <w:proofErr w:type="spellEnd"/>
-            <w:r>
-              <w:rPr>
-                <w:i/>
-                <w:color w:val="0000FF"/>
-                <w:lang w:val="en-US"/>
-              </w:rPr>
-              <w:t xml:space="preserve"> </w:t>
-            </w:r>
-            <w:proofErr w:type="spellStart"/>
-            <w:r>
-              <w:rPr>
-                <w:i/>
-                <w:color w:val="0000FF"/>
-                <w:lang w:val="en-US"/>
-              </w:rPr>
-              <w:t>áp</w:t>
-            </w:r>
-            <w:proofErr w:type="spellEnd"/>
-            <w:r>
-              <w:rPr>
-                <w:i/>
-                <w:color w:val="0000FF"/>
-                <w:lang w:val="en-US"/>
-              </w:rPr>
-              <w:t xml:space="preserve"> </w:t>
-            </w:r>
-            <w:proofErr w:type="spellStart"/>
-            <w:r>
-              <w:rPr>
-                <w:i/>
-                <w:color w:val="0000FF"/>
-                <w:lang w:val="en-US"/>
-              </w:rPr>
-              <w:t>dụng</w:t>
-            </w:r>
-            <w:proofErr w:type="spellEnd"/>
-            <w:r>
-              <w:rPr>
-                <w:i/>
-                <w:color w:val="0000FF"/>
-                <w:lang w:val="en-US"/>
-              </w:rPr>
-              <w:t xml:space="preserve"> </w:t>
-            </w:r>
-            <w:proofErr w:type="spellStart"/>
-            <w:r>
-              <w:rPr>
-                <w:i/>
-                <w:color w:val="0000FF"/>
-                <w:lang w:val="en-US"/>
-              </w:rPr>
-              <w:t>mẫu</w:t>
-            </w:r>
-            <w:proofErr w:type="spellEnd"/>
-            <w:r>
-              <w:rPr>
-                <w:i/>
-                <w:color w:val="0000FF"/>
-                <w:lang w:val="en-US"/>
-              </w:rPr>
-              <w:t xml:space="preserve"> </w:t>
-            </w:r>
-            <w:proofErr w:type="spellStart"/>
-            <w:r>
-              <w:rPr>
-                <w:i/>
-                <w:color w:val="0000FF"/>
-                <w:lang w:val="en-US"/>
-              </w:rPr>
-              <w:t>thiết</w:t>
-            </w:r>
-            <w:proofErr w:type="spellEnd"/>
-            <w:r>
-              <w:rPr>
-                <w:i/>
-                <w:color w:val="0000FF"/>
-                <w:lang w:val="en-US"/>
-              </w:rPr>
-              <w:t xml:space="preserve"> </w:t>
-            </w:r>
-            <w:proofErr w:type="spellStart"/>
-            <w:r>
-              <w:rPr>
-                <w:i/>
-                <w:color w:val="0000FF"/>
-                <w:lang w:val="en-US"/>
-              </w:rPr>
-              <w:t>kế</w:t>
-            </w:r>
-            <w:proofErr w:type="spellEnd"/>
-            <w:r>
-              <w:rPr>
-                <w:i/>
-                <w:color w:val="0000FF"/>
-                <w:lang w:val="en-US"/>
-              </w:rPr>
-              <w:t xml:space="preserve"> (Design Pattern), </w:t>
-            </w:r>
-            <w:proofErr w:type="spellStart"/>
-            <w:r>
-              <w:rPr>
-                <w:i/>
-                <w:color w:val="0000FF"/>
-                <w:lang w:val="en-US"/>
-              </w:rPr>
-              <w:t>sử</w:t>
-            </w:r>
-            <w:proofErr w:type="spellEnd"/>
-            <w:r>
-              <w:rPr>
-                <w:i/>
-                <w:color w:val="0000FF"/>
-                <w:lang w:val="en-US"/>
-              </w:rPr>
-              <w:t xml:space="preserve"> </w:t>
-            </w:r>
-            <w:proofErr w:type="spellStart"/>
-            <w:r>
-              <w:rPr>
-                <w:i/>
-                <w:color w:val="0000FF"/>
-                <w:lang w:val="en-US"/>
-              </w:rPr>
-              <w:t>dụng</w:t>
-            </w:r>
-            <w:proofErr w:type="spellEnd"/>
-            <w:r>
-              <w:rPr>
-                <w:i/>
-                <w:color w:val="0000FF"/>
-                <w:lang w:val="en-US"/>
-              </w:rPr>
-              <w:t xml:space="preserve"> </w:t>
-            </w:r>
-            <w:proofErr w:type="spellStart"/>
-            <w:r>
-              <w:rPr>
-                <w:i/>
-                <w:color w:val="0000FF"/>
-                <w:lang w:val="en-US"/>
-              </w:rPr>
-              <w:t>kiến</w:t>
-            </w:r>
-            <w:proofErr w:type="spellEnd"/>
-            <w:r>
-              <w:rPr>
-                <w:i/>
-                <w:color w:val="0000FF"/>
-                <w:lang w:val="en-US"/>
-              </w:rPr>
-              <w:t xml:space="preserve"> </w:t>
-            </w:r>
-            <w:proofErr w:type="spellStart"/>
-            <w:r>
-              <w:rPr>
-                <w:i/>
-                <w:color w:val="0000FF"/>
-                <w:lang w:val="en-US"/>
-              </w:rPr>
-              <w:t>trúc</w:t>
-            </w:r>
-            <w:proofErr w:type="spellEnd"/>
-            <w:r>
-              <w:rPr>
-                <w:i/>
-                <w:color w:val="0000FF"/>
-                <w:lang w:val="en-US"/>
-              </w:rPr>
-              <w:t xml:space="preserve"> .Net Tier/MVC…, </w:t>
-            </w:r>
-            <w:proofErr w:type="spellStart"/>
-            <w:r>
-              <w:rPr>
-                <w:i/>
-                <w:color w:val="0000FF"/>
-                <w:lang w:val="en-US"/>
-              </w:rPr>
-              <w:t>hỗ</w:t>
-            </w:r>
-            <w:proofErr w:type="spellEnd"/>
-            <w:r>
-              <w:rPr>
-                <w:i/>
-                <w:color w:val="0000FF"/>
-                <w:lang w:val="en-US"/>
-              </w:rPr>
-              <w:t xml:space="preserve"> </w:t>
-            </w:r>
-            <w:proofErr w:type="spellStart"/>
-            <w:r>
-              <w:rPr>
-                <w:i/>
-                <w:color w:val="0000FF"/>
-                <w:lang w:val="en-US"/>
-              </w:rPr>
-              <w:t>trợ</w:t>
-            </w:r>
-            <w:proofErr w:type="spellEnd"/>
-            <w:r>
-              <w:rPr>
-                <w:i/>
-                <w:color w:val="0000FF"/>
-                <w:lang w:val="en-US"/>
-              </w:rPr>
-              <w:t xml:space="preserve"> </w:t>
-            </w:r>
-            <w:proofErr w:type="spellStart"/>
-            <w:r>
-              <w:rPr>
-                <w:i/>
-                <w:color w:val="0000FF"/>
-                <w:lang w:val="en-US"/>
-              </w:rPr>
-              <w:t>cơ</w:t>
-            </w:r>
-            <w:proofErr w:type="spellEnd"/>
-            <w:r>
-              <w:rPr>
-                <w:i/>
-                <w:color w:val="0000FF"/>
-                <w:lang w:val="en-US"/>
-              </w:rPr>
-              <w:t xml:space="preserve"> </w:t>
-            </w:r>
-            <w:proofErr w:type="spellStart"/>
-            <w:r>
-              <w:rPr>
-                <w:i/>
-                <w:color w:val="0000FF"/>
-                <w:lang w:val="en-US"/>
-              </w:rPr>
-              <w:t>chế</w:t>
-            </w:r>
-            <w:proofErr w:type="spellEnd"/>
-            <w:r>
-              <w:rPr>
-                <w:i/>
-                <w:color w:val="0000FF"/>
-                <w:lang w:val="en-US"/>
-              </w:rPr>
-              <w:t xml:space="preserve"> plug-in…, Anh/</w:t>
-            </w:r>
-            <w:proofErr w:type="spellStart"/>
-            <w:r>
-              <w:rPr>
-                <w:i/>
-                <w:color w:val="0000FF"/>
-                <w:lang w:val="en-US"/>
-              </w:rPr>
-              <w:t>Chị</w:t>
-            </w:r>
-            <w:proofErr w:type="spellEnd"/>
-            <w:r>
-              <w:rPr>
-                <w:i/>
-                <w:color w:val="0000FF"/>
-                <w:lang w:val="en-US"/>
-              </w:rPr>
-              <w:t xml:space="preserve"> </w:t>
-            </w:r>
-            <w:proofErr w:type="spellStart"/>
-            <w:r>
-              <w:rPr>
-                <w:i/>
-                <w:color w:val="0000FF"/>
-                <w:lang w:val="en-US"/>
-              </w:rPr>
-              <w:t>cần</w:t>
-            </w:r>
-            <w:proofErr w:type="spellEnd"/>
-            <w:r>
-              <w:rPr>
-                <w:i/>
-                <w:color w:val="0000FF"/>
-                <w:lang w:val="en-US"/>
-              </w:rPr>
-              <w:t xml:space="preserve"> </w:t>
-            </w:r>
-            <w:proofErr w:type="spellStart"/>
-            <w:r>
-              <w:rPr>
-                <w:i/>
-                <w:color w:val="0000FF"/>
-                <w:lang w:val="en-US"/>
-              </w:rPr>
-              <w:t>trình</w:t>
-            </w:r>
-            <w:proofErr w:type="spellEnd"/>
-            <w:r>
-              <w:rPr>
-                <w:i/>
-                <w:color w:val="0000FF"/>
-                <w:lang w:val="en-US"/>
-              </w:rPr>
-              <w:t xml:space="preserve"> </w:t>
-            </w:r>
-            <w:proofErr w:type="spellStart"/>
-            <w:r>
-              <w:rPr>
-                <w:i/>
-                <w:color w:val="0000FF"/>
-                <w:lang w:val="en-US"/>
-              </w:rPr>
-              <w:t>bày</w:t>
-            </w:r>
-            <w:proofErr w:type="spellEnd"/>
-            <w:r>
-              <w:rPr>
-                <w:i/>
-                <w:color w:val="0000FF"/>
-                <w:lang w:val="en-US"/>
-              </w:rPr>
-              <w:t xml:space="preserve"> </w:t>
-            </w:r>
-            <w:proofErr w:type="spellStart"/>
-            <w:r>
-              <w:rPr>
-                <w:i/>
-                <w:color w:val="0000FF"/>
-                <w:lang w:val="en-US"/>
-              </w:rPr>
-              <w:t>rõ</w:t>
-            </w:r>
-            <w:proofErr w:type="spellEnd"/>
-            <w:r>
-              <w:rPr>
-                <w:i/>
-                <w:color w:val="0000FF"/>
-                <w:lang w:val="en-US"/>
-              </w:rPr>
-              <w:t xml:space="preserve"> </w:t>
-            </w:r>
-            <w:proofErr w:type="spellStart"/>
-            <w:r>
-              <w:rPr>
-                <w:i/>
-                <w:color w:val="0000FF"/>
-                <w:lang w:val="en-US"/>
-              </w:rPr>
-              <w:t>để</w:t>
-            </w:r>
-            <w:proofErr w:type="spellEnd"/>
-            <w:r>
-              <w:rPr>
-                <w:i/>
-                <w:color w:val="0000FF"/>
-                <w:lang w:val="en-US"/>
-              </w:rPr>
-              <w:t xml:space="preserve"> </w:t>
-            </w:r>
-            <w:proofErr w:type="spellStart"/>
-            <w:r>
-              <w:rPr>
-                <w:i/>
-                <w:color w:val="0000FF"/>
-                <w:lang w:val="en-US"/>
-              </w:rPr>
-              <w:t>thể</w:t>
-            </w:r>
-            <w:proofErr w:type="spellEnd"/>
-            <w:r>
-              <w:rPr>
-                <w:i/>
-                <w:color w:val="0000FF"/>
-                <w:lang w:val="en-US"/>
-              </w:rPr>
-              <w:t xml:space="preserve"> </w:t>
-            </w:r>
-            <w:proofErr w:type="spellStart"/>
-            <w:r>
-              <w:rPr>
-                <w:i/>
-                <w:color w:val="0000FF"/>
-                <w:lang w:val="en-US"/>
-              </w:rPr>
-              <w:t>hiện</w:t>
-            </w:r>
-            <w:proofErr w:type="spellEnd"/>
-            <w:r>
-              <w:rPr>
-                <w:i/>
-                <w:color w:val="0000FF"/>
-                <w:lang w:val="en-US"/>
-              </w:rPr>
-              <w:t xml:space="preserve"> </w:t>
-            </w:r>
-            <w:proofErr w:type="spellStart"/>
-            <w:r>
-              <w:rPr>
-                <w:i/>
-                <w:color w:val="0000FF"/>
-                <w:lang w:val="en-US"/>
-              </w:rPr>
-              <w:t>điều</w:t>
-            </w:r>
-            <w:proofErr w:type="spellEnd"/>
-            <w:r>
-              <w:rPr>
-                <w:i/>
-                <w:color w:val="0000FF"/>
-                <w:lang w:val="en-US"/>
-              </w:rPr>
-              <w:t xml:space="preserve"> </w:t>
-            </w:r>
-            <w:proofErr w:type="spellStart"/>
-            <w:r>
-              <w:rPr>
-                <w:i/>
-                <w:color w:val="0000FF"/>
-                <w:lang w:val="en-US"/>
-              </w:rPr>
-              <w:t>này</w:t>
-            </w:r>
-            <w:proofErr w:type="spellEnd"/>
-          </w:p>
-        </w:tc>
-      </w:tr>
-    </w:tbl>
-    <w:p>
-      <w:pPr>
-        <w:spacing w:line="360" w:lineRule="auto"/>
-        <w:jc w:val="both"/>
-        <w:rPr>
-          <w:lang w:val="en-US"/>
-        </w:rPr>
-      </w:pPr>
-    </w:p>
-    <w:p>
-      <w:pPr>
-        <w:pStyle w:val="BodyText"/>
-        <w:jc w:val="both"/>
-        <w:rPr>
-          <w:i/>
-          <w:color w:val="0000FF"/>
-          <w:lang w:val="en-US"/>
-        </w:rPr>
       </w:pPr>
     </w:p>
     <w:sectPr>
-      <w:headerReference w:type="default" r:id="rId14"/>
-      <w:footerReference w:type="default" r:id="rId15"/>
+      <w:headerReference w:type="default" r:id="rId10"/>
+      <w:footerReference w:type="default" r:id="rId11"/>
       <w:pgSz w:w="11907" w:h="16839" w:code="9"/>
       <w:pgMar w:top="1440" w:right="1440" w:bottom="1440" w:left="1440" w:header="720" w:footer="720" w:gutter="0"/>
       <w:pgNumType w:start="1"/>
@@ -4676,7 +2014,7 @@
               <w:lang w:val="en-US"/>
             </w:rPr>
             <w:drawing>
-              <wp:anchor distT="0" distB="0" distL="114300" distR="114300" simplePos="0" relativeHeight="251656704" behindDoc="1" locked="0" layoutInCell="1" allowOverlap="1" wp14:anchorId="39CACBE1" wp14:editId="60C002F9">
+              <wp:anchor distT="0" distB="0" distL="114300" distR="114300" simplePos="0" relativeHeight="251657216" behindDoc="1" locked="0" layoutInCell="1" allowOverlap="1" wp14:anchorId="39CACBE1" wp14:editId="60C002F9">
                 <wp:simplePos x="0" y="0"/>
                 <wp:positionH relativeFrom="column">
                   <wp:posOffset>-920446</wp:posOffset>
@@ -4978,7 +2316,7 @@
         </mc:Choice>
         <mc:Fallback>
           <w:pict>
-            <v:shape w14:anchorId="583F0AAC" id="Freeform 1" o:spid="_x0000_s1026" style="position:absolute;margin-left:0;margin-top:0;width:93.15pt;height:815.8pt;flip:x;z-index:251657728;visibility:visible;mso-wrap-style:square;mso-width-percent:0;mso-height-percent:0;mso-wrap-distance-left:9pt;mso-wrap-distance-top:0;mso-wrap-distance-right:9pt;mso-wrap-distance-bottom:0;mso-position-horizontal:absolute;mso-position-horizontal-relative:page;mso-position-vertical:absolute;mso-position-vertical-relative:page;mso-width-percent:0;mso-height-percent:0;mso-width-relative:page;mso-height-relative:page;v-text-anchor:top" coordsize="502,3168" o:gfxdata="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" path="m502,c93,,93,,93,,146,383,323,1900,,3168v502,,502,,502,l502,xe" fillcolor="#8db3e2" stroked="f" strokecolor="#212120">
+            <v:shape w14:anchorId="692AACDA" id="Freeform 1" o:spid="_x0000_s1026" style="position:absolute;margin-left:0;margin-top:0;width:93.15pt;height:815.8pt;flip:x;z-index:251657728;visibility:visible;mso-wrap-style:square;mso-width-percent:0;mso-height-percent:0;mso-wrap-distance-left:9pt;mso-wrap-distance-top:0;mso-wrap-distance-right:9pt;mso-wrap-distance-bottom:0;mso-position-horizontal:absolute;mso-position-horizontal-relative:page;mso-position-vertical:absolute;mso-position-vertical-relative:page;mso-width-percent:0;mso-height-percent:0;mso-width-relative:page;mso-height-relative:page;v-text-anchor:top" coordsize="502,3168" o:gfxdata="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" path="m502,c93,,93,,93,,146,383,323,1900,,3168v502,,502,,502,l502,xe" fillcolor="#8db3e2" stroked="f" strokecolor="#212120">
               <v:fill color2="#1f497d" rotate="t" focus="100%" type="gradient"/>
               <v:shadow color="#8c8682"/>
               <v:path arrowok="t" o:connecttype="custom" o:connectlocs="1183005,0;219162,0;0,10360550;1183005,10360550;1183005,0" o:connectangles="0,0,0,0,0"/>
@@ -5658,7 +2996,7 @@
         <w:lang w:val="en-US"/>
       </w:rPr>
       <w:drawing>
-        <wp:anchor distT="0" distB="0" distL="114300" distR="114300" simplePos="0" relativeHeight="251668992" behindDoc="1" locked="0" layoutInCell="1" allowOverlap="1" wp14:anchorId="2AF677AE" wp14:editId="4D917846">
+        <wp:anchor distT="0" distB="0" distL="114300" distR="114300" simplePos="0" relativeHeight="251659264" behindDoc="1" locked="0" layoutInCell="1" allowOverlap="1" wp14:anchorId="2AF677AE" wp14:editId="4D917846">
           <wp:simplePos x="0" y="0"/>
           <wp:positionH relativeFrom="column">
             <wp:posOffset>-529204</wp:posOffset>
@@ -7378,6 +4716,9 @@
     <w:lsdException w:name="Table Subtle 1" w:semiHidden="1" w:unhideWhenUsed="1"/>
     <w:lsdException w:name="Table Subtle 2" w:semiHidden="1" w:unhideWhenUsed="1"/>
     <w:lsdException w:name="Table Web 1" w:semiHidden="1" w:unhideWhenUsed="1"/>
+    <w:lsdException w:name="Table Web 2" w:semiHidden="1" w:unhideWhenUsed="1"/>
+    <w:lsdException w:name="Table Web 3" w:semiHidden="1" w:unhideWhenUsed="1"/>
+    <w:lsdException w:name="Table Theme" w:semiHidden="1" w:unhideWhenUsed="1"/>
     <w:lsdException w:name="Placeholder Text" w:semiHidden="1" w:uiPriority="99"/>
     <w:lsdException w:name="No Spacing" w:uiPriority="1" w:qFormat="1"/>
     <w:lsdException w:name="Light Shading" w:uiPriority="60"/>
@@ -8180,6 +5521,17 @@
       <w:lang w:val="vi-VN"/>
     </w:rPr>
   </w:style>
+  <w:style w:type="character" w:styleId="FollowedHyperlink">
+    <w:name w:val="FollowedHyperlink"/>
+    <w:basedOn w:val="DefaultParagraphFont"/>
+    <w:semiHidden/>
+    <w:unhideWhenUsed/>
+    <w:rsid w:val="00D82DB2"/>
+    <w:rPr>
+      <w:color w:val="800080" w:themeColor="followedHyperlink"/>
+      <w:u w:val="single"/>
+    </w:rPr>
+  </w:style>
 </w:styles>
 </file>
 

</xml_diff>